<commit_message>
aggiunto diagramma delle classi
</commit_message>
<xml_diff>
--- a/Gruppo73/Relazione.docx
+++ b/Gruppo73/Relazione.docx
@@ -21,7 +21,6 @@
         </w:rPr>
         <w:t xml:space="preserve"> </w:t>
       </w:r>
-      <w:proofErr w:type="spellStart"/>
       <w:r>
         <w:rPr>
           <w:b/>
@@ -58,7 +57,6 @@
         </w:rPr>
         <w:t>arking</w:t>
       </w:r>
-      <w:proofErr w:type="spellEnd"/>
     </w:p>
     <w:p>
       <w:pPr>
@@ -81,7 +79,6 @@
         </w:rPr>
         <w:t xml:space="preserve">Progetto </w:t>
       </w:r>
-      <w:proofErr w:type="spellStart"/>
       <w:r>
         <w:rPr>
           <w:b/>
@@ -91,7 +88,6 @@
         </w:rPr>
         <w:t>EasyParking</w:t>
       </w:r>
-      <w:proofErr w:type="spellEnd"/>
       <w:r>
         <w:rPr>
           <w:sz w:val="28"/>
@@ -235,17 +231,8 @@
           <w:sz w:val="28"/>
           <w:szCs w:val="28"/>
         </w:rPr>
-        <w:t xml:space="preserve"> realizzato su </w:t>
-      </w:r>
-      <w:proofErr w:type="spellStart"/>
-      <w:r>
-        <w:rPr>
-          <w:sz w:val="28"/>
-          <w:szCs w:val="28"/>
-        </w:rPr>
-        <w:t>Unity</w:t>
-      </w:r>
-      <w:proofErr w:type="spellEnd"/>
+        <w:t xml:space="preserve"> realizzato su Unity</w:t>
+      </w:r>
       <w:r>
         <w:rPr>
           <w:sz w:val="28"/>
@@ -502,7 +489,6 @@
         <w:lastRenderedPageBreak/>
         <w:t xml:space="preserve">Diagramma di </w:t>
       </w:r>
-      <w:proofErr w:type="spellStart"/>
       <w:r>
         <w:rPr>
           <w:b/>
@@ -521,7 +507,6 @@
         </w:rPr>
         <w:t>antt</w:t>
       </w:r>
-      <w:proofErr w:type="spellEnd"/>
     </w:p>
     <w:p>
       <w:pPr>
@@ -1470,7 +1455,6 @@
           <w:szCs w:val="28"/>
         </w:rPr>
       </w:pPr>
-      <w:proofErr w:type="spellStart"/>
       <w:r>
         <w:rPr>
           <w:b/>
@@ -1480,7 +1464,6 @@
         </w:rPr>
         <w:t>Effort</w:t>
       </w:r>
-      <w:proofErr w:type="spellEnd"/>
       <w:r>
         <w:rPr>
           <w:b/>
@@ -1573,23 +1556,7 @@
           <w:sz w:val="28"/>
           <w:szCs w:val="28"/>
         </w:rPr>
-        <w:t>= c x (</w:t>
-      </w:r>
-      <w:proofErr w:type="spellStart"/>
-      <w:r>
-        <w:rPr>
-          <w:sz w:val="28"/>
-          <w:szCs w:val="28"/>
-        </w:rPr>
-        <w:t>Effort</w:t>
-      </w:r>
-      <w:proofErr w:type="spellEnd"/>
-      <w:r>
-        <w:rPr>
-          <w:sz w:val="28"/>
-          <w:szCs w:val="28"/>
-        </w:rPr>
-        <w:t>)</w:t>
+        <w:t>= c x (Effort)</w:t>
       </w:r>
       <w:r>
         <w:rPr>
@@ -1916,23 +1883,13 @@
         </w:rPr>
         <w:t xml:space="preserve"> </w:t>
       </w:r>
-      <w:proofErr w:type="spellStart"/>
       <w:r>
         <w:rPr>
           <w:rFonts w:cstheme="minorHAnsi"/>
           <w:sz w:val="32"/>
           <w:szCs w:val="32"/>
         </w:rPr>
-        <w:t>Funcionality</w:t>
-      </w:r>
-      <w:proofErr w:type="spellEnd"/>
-      <w:r>
-        <w:rPr>
-          <w:rFonts w:cstheme="minorHAnsi"/>
-          <w:sz w:val="32"/>
-          <w:szCs w:val="32"/>
-        </w:rPr>
-        <w:t>:</w:t>
+        <w:t>Funcionality:</w:t>
       </w:r>
     </w:p>
     <w:p>
@@ -2072,25 +2029,7 @@
           <w:sz w:val="28"/>
           <w:szCs w:val="28"/>
         </w:rPr>
-        <w:t xml:space="preserve"> </w:t>
-      </w:r>
-      <w:proofErr w:type="spellStart"/>
-      <w:r>
-        <w:rPr>
-          <w:rFonts w:cstheme="minorHAnsi"/>
-          <w:sz w:val="28"/>
-          <w:szCs w:val="28"/>
-        </w:rPr>
-        <w:t>Unity</w:t>
-      </w:r>
-      <w:proofErr w:type="spellEnd"/>
-      <w:r>
-        <w:rPr>
-          <w:rFonts w:cstheme="minorHAnsi"/>
-          <w:sz w:val="28"/>
-          <w:szCs w:val="28"/>
-        </w:rPr>
-        <w:t xml:space="preserve">) </w:t>
+        <w:t xml:space="preserve"> Unity) </w:t>
       </w:r>
       <w:r>
         <w:rPr>
@@ -2168,7 +2107,6 @@
         </w:rPr>
         <w:t xml:space="preserve"> </w:t>
       </w:r>
-      <w:proofErr w:type="spellStart"/>
       <w:r>
         <w:rPr>
           <w:rFonts w:cstheme="minorHAnsi"/>
@@ -2177,7 +2115,6 @@
         </w:rPr>
         <w:t>Usability</w:t>
       </w:r>
-      <w:proofErr w:type="spellEnd"/>
     </w:p>
     <w:p>
       <w:pPr>
@@ -2687,18 +2624,8 @@
           <w:sz w:val="32"/>
           <w:szCs w:val="32"/>
         </w:rPr>
-        <w:t xml:space="preserve"> </w:t>
-      </w:r>
-      <w:proofErr w:type="spellStart"/>
-      <w:r>
-        <w:rPr>
-          <w:rFonts w:cstheme="minorHAnsi"/>
-          <w:sz w:val="32"/>
-          <w:szCs w:val="32"/>
-        </w:rPr>
-        <w:t>Supportability</w:t>
-      </w:r>
-      <w:proofErr w:type="spellEnd"/>
+        <w:t xml:space="preserve"> Supportability</w:t>
+      </w:r>
     </w:p>
     <w:p>
       <w:pPr>
@@ -2942,79 +2869,7 @@
           <w:sz w:val="28"/>
           <w:szCs w:val="28"/>
         </w:rPr>
-        <w:t xml:space="preserve">, dove l'applicazione mobile funge da "container" che ospita il modulo </w:t>
-      </w:r>
-      <w:proofErr w:type="spellStart"/>
-      <w:r>
-        <w:rPr>
-          <w:rFonts w:cstheme="minorHAnsi"/>
-          <w:sz w:val="28"/>
-          <w:szCs w:val="28"/>
-        </w:rPr>
-        <w:t>Unity</w:t>
-      </w:r>
-      <w:proofErr w:type="spellEnd"/>
-      <w:r>
-        <w:rPr>
-          <w:rFonts w:cstheme="minorHAnsi"/>
-          <w:sz w:val="28"/>
-          <w:szCs w:val="28"/>
-        </w:rPr>
-        <w:t xml:space="preserve"> tramite la tecnologia "</w:t>
-      </w:r>
-      <w:proofErr w:type="spellStart"/>
-      <w:r>
-        <w:rPr>
-          <w:rFonts w:cstheme="minorHAnsi"/>
-          <w:sz w:val="28"/>
-          <w:szCs w:val="28"/>
-        </w:rPr>
-        <w:t>Unity</w:t>
-      </w:r>
-      <w:proofErr w:type="spellEnd"/>
-      <w:r>
-        <w:rPr>
-          <w:rFonts w:cstheme="minorHAnsi"/>
-          <w:sz w:val="28"/>
-          <w:szCs w:val="28"/>
-        </w:rPr>
-        <w:t xml:space="preserve"> </w:t>
-      </w:r>
-      <w:proofErr w:type="spellStart"/>
-      <w:r>
-        <w:rPr>
-          <w:rFonts w:cstheme="minorHAnsi"/>
-          <w:sz w:val="28"/>
-          <w:szCs w:val="28"/>
-        </w:rPr>
-        <w:t>as</w:t>
-      </w:r>
-      <w:proofErr w:type="spellEnd"/>
-      <w:r>
-        <w:rPr>
-          <w:rFonts w:cstheme="minorHAnsi"/>
-          <w:sz w:val="28"/>
-          <w:szCs w:val="28"/>
-        </w:rPr>
-        <w:t xml:space="preserve"> a Library" (</w:t>
-      </w:r>
-      <w:proofErr w:type="spellStart"/>
-      <w:r>
-        <w:rPr>
-          <w:rFonts w:cstheme="minorHAnsi"/>
-          <w:sz w:val="28"/>
-          <w:szCs w:val="28"/>
-        </w:rPr>
-        <w:t>UaaL</w:t>
-      </w:r>
-      <w:proofErr w:type="spellEnd"/>
-      <w:r>
-        <w:rPr>
-          <w:rFonts w:cstheme="minorHAnsi"/>
-          <w:sz w:val="28"/>
-          <w:szCs w:val="28"/>
-        </w:rPr>
-        <w:t>).</w:t>
+        <w:t>, dove l'applicazione mobile funge da "container" che ospita il modulo Unity tramite la tecnologia "Unity as a Library" (UaaL).</w:t>
       </w:r>
     </w:p>
     <w:p>
@@ -3060,7 +2915,6 @@
           <w:szCs w:val="28"/>
         </w:rPr>
       </w:pPr>
-      <w:proofErr w:type="spellStart"/>
       <w:r>
         <w:rPr>
           <w:rFonts w:cstheme="minorHAnsi"/>
@@ -3069,18 +2923,7 @@
           <w:sz w:val="28"/>
           <w:szCs w:val="28"/>
         </w:rPr>
-        <w:t>Frontend</w:t>
-      </w:r>
-      <w:proofErr w:type="spellEnd"/>
-      <w:r>
-        <w:rPr>
-          <w:rFonts w:cstheme="minorHAnsi"/>
-          <w:b/>
-          <w:bCs/>
-          <w:sz w:val="28"/>
-          <w:szCs w:val="28"/>
-        </w:rPr>
-        <w:t xml:space="preserve"> (Mobile Client):</w:t>
+        <w:t>Frontend (Mobile Client):</w:t>
       </w:r>
       <w:r>
         <w:rPr>
@@ -3120,7 +2963,6 @@
           <w:szCs w:val="28"/>
         </w:rPr>
       </w:pPr>
-      <w:proofErr w:type="spellStart"/>
       <w:r>
         <w:rPr>
           <w:rFonts w:cstheme="minorHAnsi"/>
@@ -3129,18 +2971,7 @@
           <w:sz w:val="28"/>
           <w:szCs w:val="28"/>
         </w:rPr>
-        <w:t>Backend</w:t>
-      </w:r>
-      <w:proofErr w:type="spellEnd"/>
-      <w:r>
-        <w:rPr>
-          <w:rFonts w:cstheme="minorHAnsi"/>
-          <w:b/>
-          <w:bCs/>
-          <w:sz w:val="28"/>
-          <w:szCs w:val="28"/>
-        </w:rPr>
-        <w:t xml:space="preserve"> (Server):</w:t>
+        <w:t>Backend (Server):</w:t>
       </w:r>
       <w:r>
         <w:rPr>
@@ -3523,7 +3354,6 @@
                 <w14:ligatures w14:val="none"/>
               </w:rPr>
             </w:pPr>
-            <w:proofErr w:type="spellStart"/>
             <w:r>
               <w:rPr>
                 <w:rFonts w:eastAsia="Times New Roman" w:cstheme="minorHAnsi"/>
@@ -3536,22 +3366,7 @@
                 <w:lang w:eastAsia="it-IT"/>
                 <w14:ligatures w14:val="none"/>
               </w:rPr>
-              <w:t>Backend</w:t>
-            </w:r>
-            <w:proofErr w:type="spellEnd"/>
-            <w:r>
-              <w:rPr>
-                <w:rFonts w:eastAsia="Times New Roman" w:cstheme="minorHAnsi"/>
-                <w:b/>
-                <w:bCs/>
-                <w:color w:val="000000"/>
-                <w:kern w:val="0"/>
-                <w:sz w:val="28"/>
-                <w:szCs w:val="28"/>
-                <w:lang w:eastAsia="it-IT"/>
-                <w14:ligatures w14:val="none"/>
-              </w:rPr>
-              <w:t xml:space="preserve"> </w:t>
+              <w:t xml:space="preserve">Backend </w:t>
             </w:r>
           </w:p>
         </w:tc>
@@ -3736,7 +3551,6 @@
                 <w14:ligatures w14:val="none"/>
               </w:rPr>
             </w:pPr>
-            <w:proofErr w:type="spellStart"/>
             <w:r>
               <w:rPr>
                 <w:rFonts w:eastAsia="Times New Roman" w:cstheme="minorHAnsi"/>
@@ -3747,20 +3561,7 @@
                 <w:lang w:eastAsia="it-IT"/>
                 <w14:ligatures w14:val="none"/>
               </w:rPr>
-              <w:t>PostgreSQL</w:t>
-            </w:r>
-            <w:proofErr w:type="spellEnd"/>
-            <w:r>
-              <w:rPr>
-                <w:rFonts w:eastAsia="Times New Roman" w:cstheme="minorHAnsi"/>
-                <w:color w:val="000000"/>
-                <w:kern w:val="0"/>
-                <w:sz w:val="28"/>
-                <w:szCs w:val="28"/>
-                <w:lang w:eastAsia="it-IT"/>
-                <w14:ligatures w14:val="none"/>
-              </w:rPr>
-              <w:t xml:space="preserve"> </w:t>
+              <w:t xml:space="preserve">PostgreSQL </w:t>
             </w:r>
           </w:p>
         </w:tc>
@@ -3880,7 +3681,6 @@
                 <w14:ligatures w14:val="none"/>
               </w:rPr>
             </w:pPr>
-            <w:proofErr w:type="spellStart"/>
             <w:r>
               <w:rPr>
                 <w:rFonts w:eastAsia="Times New Roman" w:cstheme="minorHAnsi"/>
@@ -3891,20 +3691,7 @@
                 <w:lang w:eastAsia="it-IT"/>
                 <w14:ligatures w14:val="none"/>
               </w:rPr>
-              <w:t>Unity</w:t>
-            </w:r>
-            <w:proofErr w:type="spellEnd"/>
-            <w:r>
-              <w:rPr>
-                <w:rFonts w:eastAsia="Times New Roman" w:cstheme="minorHAnsi"/>
-                <w:color w:val="000000"/>
-                <w:kern w:val="0"/>
-                <w:sz w:val="28"/>
-                <w:szCs w:val="28"/>
-                <w:lang w:eastAsia="it-IT"/>
-                <w14:ligatures w14:val="none"/>
-              </w:rPr>
-              <w:t xml:space="preserve"> </w:t>
+              <w:t xml:space="preserve">Unity </w:t>
             </w:r>
             <w:r>
               <w:rPr>
@@ -3966,59 +3753,7 @@
                 <w:lang w:eastAsia="it-IT"/>
                 <w14:ligatures w14:val="none"/>
               </w:rPr>
-              <w:t xml:space="preserve"> e </w:t>
-            </w:r>
-            <w:proofErr w:type="spellStart"/>
-            <w:r>
-              <w:rPr>
-                <w:rFonts w:eastAsia="Times New Roman" w:cstheme="minorHAnsi"/>
-                <w:color w:val="000000"/>
-                <w:kern w:val="0"/>
-                <w:sz w:val="28"/>
-                <w:szCs w:val="28"/>
-                <w:lang w:eastAsia="it-IT"/>
-                <w14:ligatures w14:val="none"/>
-              </w:rPr>
-              <w:t>realizzazzione</w:t>
-            </w:r>
-            <w:proofErr w:type="spellEnd"/>
-            <w:r>
-              <w:rPr>
-                <w:rFonts w:eastAsia="Times New Roman" w:cstheme="minorHAnsi"/>
-                <w:color w:val="000000"/>
-                <w:kern w:val="0"/>
-                <w:sz w:val="28"/>
-                <w:szCs w:val="28"/>
-                <w:lang w:eastAsia="it-IT"/>
-                <w14:ligatures w14:val="none"/>
-              </w:rPr>
-              <w:t xml:space="preserve">, grazie al sistema integrato </w:t>
-            </w:r>
-            <w:proofErr w:type="spellStart"/>
-            <w:r>
-              <w:rPr>
-                <w:rFonts w:eastAsia="Times New Roman" w:cstheme="minorHAnsi"/>
-                <w:color w:val="000000"/>
-                <w:kern w:val="0"/>
-                <w:sz w:val="28"/>
-                <w:szCs w:val="28"/>
-                <w:lang w:eastAsia="it-IT"/>
-                <w14:ligatures w14:val="none"/>
-              </w:rPr>
-              <w:t>NavMesh</w:t>
-            </w:r>
-            <w:proofErr w:type="spellEnd"/>
-            <w:r>
-              <w:rPr>
-                <w:rFonts w:eastAsia="Times New Roman" w:cstheme="minorHAnsi"/>
-                <w:color w:val="000000"/>
-                <w:kern w:val="0"/>
-                <w:sz w:val="28"/>
-                <w:szCs w:val="28"/>
-                <w:lang w:eastAsia="it-IT"/>
-                <w14:ligatures w14:val="none"/>
-              </w:rPr>
-              <w:t xml:space="preserve">. </w:t>
+              <w:t xml:space="preserve"> e realizzazzione, grazie al sistema integrato NavMesh. </w:t>
             </w:r>
           </w:p>
         </w:tc>
@@ -4269,59 +4004,7 @@
                 <w:lang w:eastAsia="it-IT"/>
                 <w14:ligatures w14:val="none"/>
               </w:rPr>
-              <w:t>Tecnologia cross-</w:t>
-            </w:r>
-            <w:proofErr w:type="spellStart"/>
-            <w:r>
-              <w:rPr>
-                <w:rFonts w:eastAsia="Times New Roman" w:cstheme="minorHAnsi"/>
-                <w:color w:val="000000"/>
-                <w:kern w:val="0"/>
-                <w:sz w:val="28"/>
-                <w:szCs w:val="28"/>
-                <w:lang w:eastAsia="it-IT"/>
-                <w14:ligatures w14:val="none"/>
-              </w:rPr>
-              <w:t>platform</w:t>
-            </w:r>
-            <w:proofErr w:type="spellEnd"/>
-            <w:r>
-              <w:rPr>
-                <w:rFonts w:eastAsia="Times New Roman" w:cstheme="minorHAnsi"/>
-                <w:color w:val="000000"/>
-                <w:kern w:val="0"/>
-                <w:sz w:val="28"/>
-                <w:szCs w:val="28"/>
-                <w:lang w:eastAsia="it-IT"/>
-                <w14:ligatures w14:val="none"/>
-              </w:rPr>
-              <w:t xml:space="preserve"> che garantisce portabilità e contiene librerie per integrare </w:t>
-            </w:r>
-            <w:proofErr w:type="spellStart"/>
-            <w:r>
-              <w:rPr>
-                <w:rFonts w:eastAsia="Times New Roman" w:cstheme="minorHAnsi"/>
-                <w:color w:val="000000"/>
-                <w:kern w:val="0"/>
-                <w:sz w:val="28"/>
-                <w:szCs w:val="28"/>
-                <w:lang w:eastAsia="it-IT"/>
-                <w14:ligatures w14:val="none"/>
-              </w:rPr>
-              <w:t>Unity</w:t>
-            </w:r>
-            <w:proofErr w:type="spellEnd"/>
-            <w:r>
-              <w:rPr>
-                <w:rFonts w:eastAsia="Times New Roman" w:cstheme="minorHAnsi"/>
-                <w:color w:val="000000"/>
-                <w:kern w:val="0"/>
-                <w:sz w:val="28"/>
-                <w:szCs w:val="28"/>
-                <w:lang w:eastAsia="it-IT"/>
-                <w14:ligatures w14:val="none"/>
-              </w:rPr>
-              <w:t xml:space="preserve"> come se fosse una schermata dell’app.</w:t>
+              <w:t>Tecnologia cross-platform che garantisce portabilità e contiene librerie per integrare Unity come se fosse una schermata dell’app.</w:t>
             </w:r>
           </w:p>
         </w:tc>
@@ -4406,7 +4089,6 @@
         </w:rPr>
         <w:t xml:space="preserve">su </w:t>
       </w:r>
-      <w:proofErr w:type="spellStart"/>
       <w:r>
         <w:rPr>
           <w:rFonts w:cstheme="minorHAnsi"/>
@@ -4421,42 +4103,15 @@
           <w:sz w:val="28"/>
           <w:szCs w:val="28"/>
         </w:rPr>
-        <w:t>outube</w:t>
-      </w:r>
-      <w:proofErr w:type="spellEnd"/>
-      <w:r>
-        <w:rPr>
-          <w:rFonts w:cstheme="minorHAnsi"/>
-          <w:sz w:val="28"/>
-          <w:szCs w:val="28"/>
-        </w:rPr>
-        <w:t xml:space="preserve"> per rendere il modello </w:t>
-      </w:r>
-      <w:proofErr w:type="spellStart"/>
-      <w:r>
-        <w:rPr>
-          <w:rFonts w:cstheme="minorHAnsi"/>
-          <w:sz w:val="28"/>
-          <w:szCs w:val="28"/>
-        </w:rPr>
-        <w:t>Unity</w:t>
-      </w:r>
-      <w:proofErr w:type="spellEnd"/>
-      <w:r>
-        <w:rPr>
-          <w:rFonts w:cstheme="minorHAnsi"/>
-          <w:sz w:val="28"/>
-          <w:szCs w:val="28"/>
-        </w:rPr>
-        <w:t xml:space="preserve"> </w:t>
-      </w:r>
-      <w:r>
-        <w:rPr>
-          <w:rFonts w:cstheme="minorHAnsi"/>
-          <w:sz w:val="28"/>
-          <w:szCs w:val="28"/>
-        </w:rPr>
-        <w:t>di facilmente interpretabile e fluido</w:t>
+        <w:t>outube per rendere il modello Unity</w:t>
+      </w:r>
+      <w:r>
+        <w:rPr>
+          <w:rFonts w:cstheme="minorHAnsi"/>
+          <w:sz w:val="28"/>
+          <w:szCs w:val="28"/>
+        </w:rPr>
+        <w:t xml:space="preserve"> facilmente interpretabile e fluido</w:t>
       </w:r>
     </w:p>
     <w:p>
@@ -4875,8 +4530,6 @@
     </w:p>
     <w:p>
       <w:pPr>
-        <w:pStyle w:val="Paragrafoelenco"/>
-        <w:ind w:left="1080"/>
         <w:rPr>
           <w:b/>
           <w:bCs/>
@@ -4891,7 +4544,60 @@
           <w:sz w:val="32"/>
           <w:szCs w:val="32"/>
         </w:rPr>
-        <w:t>********</w:t>
+        <w:t xml:space="preserve">       </w:t>
+      </w:r>
+      <w:r>
+        <w:rPr>
+          <w:noProof/>
+        </w:rPr>
+        <w:drawing>
+          <wp:inline distT="0" distB="0" distL="0" distR="0" wp14:anchorId="451BFE86" wp14:editId="1A79A6D4">
+            <wp:extent cx="5537200" cy="5249545"/>
+            <wp:effectExtent l="0" t="0" r="6350" b="8255"/>
+            <wp:docPr id="6496796" name="Immagine 1" descr="Immagine che contiene testo, schermata, diagramma, design&#10;&#10;Il contenuto generato dall'IA potrebbe non essere corretto."/>
+            <wp:cNvGraphicFramePr>
+              <a:graphicFrameLocks xmlns:a="http://schemas.openxmlformats.org/drawingml/2006/main" noChangeAspect="1"/>
+            </wp:cNvGraphicFramePr>
+            <a:graphic xmlns:a="http://schemas.openxmlformats.org/drawingml/2006/main">
+              <a:graphicData uri="http://schemas.openxmlformats.org/drawingml/2006/picture">
+                <pic:pic xmlns:pic="http://schemas.openxmlformats.org/drawingml/2006/picture">
+                  <pic:nvPicPr>
+                    <pic:cNvPr id="6496796" name="Immagine 1" descr="Immagine che contiene testo, schermata, diagramma, design&#10;&#10;Il contenuto generato dall'IA potrebbe non essere corretto."/>
+                    <pic:cNvPicPr>
+                      <a:picLocks noChangeAspect="1" noChangeArrowheads="1"/>
+                    </pic:cNvPicPr>
+                  </pic:nvPicPr>
+                  <pic:blipFill>
+                    <a:blip r:embed="rId8">
+                      <a:extLst>
+                        <a:ext uri="{28A0092B-C50C-407E-A947-70E740481C1C}">
+                          <a14:useLocalDpi xmlns:a14="http://schemas.microsoft.com/office/drawing/2010/main" val="0"/>
+                        </a:ext>
+                      </a:extLst>
+                    </a:blip>
+                    <a:srcRect/>
+                    <a:stretch>
+                      <a:fillRect/>
+                    </a:stretch>
+                  </pic:blipFill>
+                  <pic:spPr bwMode="auto">
+                    <a:xfrm>
+                      <a:off x="0" y="0"/>
+                      <a:ext cx="5537200" cy="5249545"/>
+                    </a:xfrm>
+                    <a:prstGeom prst="rect">
+                      <a:avLst/>
+                    </a:prstGeom>
+                    <a:noFill/>
+                    <a:ln>
+                      <a:noFill/>
+                    </a:ln>
+                  </pic:spPr>
+                </pic:pic>
+              </a:graphicData>
+            </a:graphic>
+          </wp:inline>
+        </w:drawing>
       </w:r>
     </w:p>
     <w:p>
@@ -4963,23 +4669,7 @@
           <w:sz w:val="28"/>
           <w:szCs w:val="28"/>
         </w:rPr>
-        <w:t xml:space="preserve">Il progetto è stato svolto senza particolari problematiche legate a ritardi di consegna o a mancate conoscenze specifiche in materia. Le uniche difficoltà sono state legate alla creazione del prototipo in quanto </w:t>
-      </w:r>
-      <w:proofErr w:type="spellStart"/>
-      <w:r>
-        <w:rPr>
-          <w:sz w:val="28"/>
-          <w:szCs w:val="28"/>
-        </w:rPr>
-        <w:t>Unity</w:t>
-      </w:r>
-      <w:proofErr w:type="spellEnd"/>
-      <w:r>
-        <w:rPr>
-          <w:sz w:val="28"/>
-          <w:szCs w:val="28"/>
-        </w:rPr>
-        <w:t xml:space="preserve"> fosse una piattaforma a noi sconosciuta e per la</w:t>
+        <w:t>Il progetto è stato svolto senza particolari problematiche legate a ritardi di consegna o a mancate conoscenze specifiche in materia. Le uniche difficoltà sono state legate alla creazione del prototipo in quanto Unity fosse una piattaforma a noi sconosciuta e per la</w:t>
       </w:r>
       <w:r>
         <w:rPr>
@@ -5045,23 +4735,8 @@
           <w:sz w:val="28"/>
           <w:szCs w:val="28"/>
         </w:rPr>
-        <w:t xml:space="preserve">Per rendere il tutto più semplice e coerente si potrebbe implementare tutto il sistema di prenotazione su </w:t>
-      </w:r>
-      <w:proofErr w:type="spellStart"/>
-      <w:r>
-        <w:rPr>
-          <w:sz w:val="28"/>
-          <w:szCs w:val="28"/>
-        </w:rPr>
-        <w:t>Unity</w:t>
-      </w:r>
-      <w:proofErr w:type="spellEnd"/>
-      <w:r>
-        <w:rPr>
-          <w:sz w:val="28"/>
-          <w:szCs w:val="28"/>
-        </w:rPr>
-        <w:t xml:space="preserve">, andando a rimuovere l’app “container” e permettendo all’utente di </w:t>
+        <w:lastRenderedPageBreak/>
+        <w:t xml:space="preserve">Per rendere il tutto più semplice e coerente si potrebbe implementare tutto il sistema di prenotazione su Unity, andando a rimuovere l’app “container” e permettendo all’utente di </w:t>
       </w:r>
       <w:r>
         <w:rPr>

</xml_diff>

<commit_message>
presentazione aggiunta e ultime modifiche
</commit_message>
<xml_diff>
--- a/Gruppo73/Relazione.docx
+++ b/Gruppo73/Relazione.docx
@@ -1159,23 +1159,7 @@
                 <w:sz w:val="28"/>
                 <w:szCs w:val="28"/>
               </w:rPr>
-              <w:t xml:space="preserve">Incontri frequenti </w:t>
-            </w:r>
-            <w:proofErr w:type="gramStart"/>
-            <w:r>
-              <w:rPr>
-                <w:sz w:val="28"/>
-                <w:szCs w:val="28"/>
-              </w:rPr>
-              <w:t>del team</w:t>
-            </w:r>
-            <w:proofErr w:type="gramEnd"/>
-            <w:r>
-              <w:rPr>
-                <w:sz w:val="28"/>
-                <w:szCs w:val="28"/>
-              </w:rPr>
-              <w:t xml:space="preserve"> di sviluppo</w:t>
+              <w:t>Incontri frequenti del team di sviluppo</w:t>
             </w:r>
           </w:p>
         </w:tc>
@@ -2510,23 +2494,13 @@
         </w:rPr>
         <w:t xml:space="preserve"> per i posti disponibili (controllo data/ora) deve rispondere in meno di </w:t>
       </w:r>
-      <w:proofErr w:type="gramStart"/>
-      <w:r>
-        <w:rPr>
-          <w:rFonts w:cstheme="minorHAnsi"/>
-          <w:sz w:val="28"/>
-          <w:szCs w:val="28"/>
-        </w:rPr>
-        <w:t>5</w:t>
-      </w:r>
-      <w:proofErr w:type="gramEnd"/>
-      <w:r>
-        <w:rPr>
-          <w:rFonts w:cstheme="minorHAnsi"/>
-          <w:sz w:val="28"/>
-          <w:szCs w:val="28"/>
-        </w:rPr>
-        <w:t xml:space="preserve"> </w:t>
+      <w:r>
+        <w:rPr>
+          <w:rFonts w:cstheme="minorHAnsi"/>
+          <w:sz w:val="28"/>
+          <w:szCs w:val="28"/>
+        </w:rPr>
+        <w:t xml:space="preserve">5 </w:t>
       </w:r>
       <w:r>
         <w:rPr>
@@ -2766,25 +2740,7 @@
           <w:sz w:val="28"/>
           <w:szCs w:val="28"/>
         </w:rPr>
-        <w:t xml:space="preserve">Il sistema deve integrare uno strumento di monitoraggio degli errori che notifichi </w:t>
-      </w:r>
-      <w:proofErr w:type="gramStart"/>
-      <w:r>
-        <w:rPr>
-          <w:rFonts w:cstheme="minorHAnsi"/>
-          <w:sz w:val="28"/>
-          <w:szCs w:val="28"/>
-        </w:rPr>
-        <w:t>il team tecnico</w:t>
-      </w:r>
-      <w:proofErr w:type="gramEnd"/>
-      <w:r>
-        <w:rPr>
-          <w:rFonts w:cstheme="minorHAnsi"/>
-          <w:sz w:val="28"/>
-          <w:szCs w:val="28"/>
-        </w:rPr>
-        <w:t xml:space="preserve"> in tempo reale se un utente incontra un errore durante il pagamento</w:t>
+        <w:t>Il sistema deve integrare uno strumento di monitoraggio degli errori che notifichi il team tecnico in tempo reale se un utente incontra un errore durante il pagamento</w:t>
       </w:r>
     </w:p>
     <w:p>
@@ -3753,7 +3709,7 @@
                 <w:lang w:eastAsia="it-IT"/>
                 <w14:ligatures w14:val="none"/>
               </w:rPr>
-              <w:t xml:space="preserve"> e realizzazzione, grazie al sistema integrato NavMesh. </w:t>
+              <w:t xml:space="preserve"> e realizzazione, grazie al sistema integrato NavMesh. </w:t>
             </w:r>
           </w:p>
         </w:tc>
@@ -4023,6 +3979,17 @@
     </w:p>
     <w:p>
       <w:pPr>
+        <w:rPr>
+          <w:rFonts w:cstheme="minorHAnsi"/>
+          <w:b/>
+          <w:bCs/>
+          <w:sz w:val="36"/>
+          <w:szCs w:val="36"/>
+        </w:rPr>
+      </w:pPr>
+    </w:p>
+    <w:p>
+      <w:pPr>
         <w:pStyle w:val="Paragrafoelenco"/>
         <w:numPr>
           <w:ilvl w:val="0"/>
@@ -4117,6 +4084,105 @@
     <w:p>
       <w:pPr>
         <w:pStyle w:val="Paragrafoelenco"/>
+        <w:ind w:left="1494"/>
+        <w:rPr>
+          <w:rFonts w:cstheme="minorHAnsi"/>
+          <w:sz w:val="28"/>
+          <w:szCs w:val="28"/>
+        </w:rPr>
+      </w:pPr>
+      <w:hyperlink r:id="rId6" w:history="1">
+        <w:r>
+          <w:rPr>
+            <w:rStyle w:val="Collegamentoipertestuale"/>
+            <w:rFonts w:cstheme="minorHAnsi"/>
+            <w:sz w:val="28"/>
+            <w:szCs w:val="28"/>
+          </w:rPr>
+          <w:t>https://youtu.be/pjY8ZmgEY7w?si=Csf-qKd_K3R1FFqX</w:t>
+        </w:r>
+      </w:hyperlink>
+    </w:p>
+    <w:p>
+      <w:pPr>
+        <w:pStyle w:val="Paragrafoelenco"/>
+        <w:ind w:left="1494"/>
+        <w:rPr>
+          <w:rFonts w:cstheme="minorHAnsi"/>
+          <w:sz w:val="28"/>
+          <w:szCs w:val="28"/>
+        </w:rPr>
+      </w:pPr>
+    </w:p>
+    <w:p>
+      <w:pPr>
+        <w:pStyle w:val="Paragrafoelenco"/>
+        <w:ind w:left="1494"/>
+        <w:rPr>
+          <w:rFonts w:cstheme="minorHAnsi"/>
+          <w:sz w:val="28"/>
+          <w:szCs w:val="28"/>
+        </w:rPr>
+      </w:pPr>
+      <w:hyperlink r:id="rId7" w:history="1">
+        <w:r>
+          <w:rPr>
+            <w:rStyle w:val="Collegamentoipertestuale"/>
+            <w:rFonts w:cstheme="minorHAnsi"/>
+            <w:sz w:val="28"/>
+            <w:szCs w:val="28"/>
+          </w:rPr>
+          <w:t>https://youtu.be/Ri8PEbD4w8A?si=TGGukGvCr5NEo1qi</w:t>
+        </w:r>
+      </w:hyperlink>
+    </w:p>
+    <w:p>
+      <w:pPr>
+        <w:pStyle w:val="Paragrafoelenco"/>
+        <w:ind w:left="1494"/>
+        <w:rPr>
+          <w:rFonts w:cstheme="minorHAnsi"/>
+          <w:sz w:val="28"/>
+          <w:szCs w:val="28"/>
+        </w:rPr>
+      </w:pPr>
+    </w:p>
+    <w:p>
+      <w:pPr>
+        <w:pStyle w:val="Paragrafoelenco"/>
+        <w:ind w:left="1494"/>
+        <w:rPr>
+          <w:rFonts w:cstheme="minorHAnsi"/>
+          <w:sz w:val="28"/>
+          <w:szCs w:val="28"/>
+        </w:rPr>
+      </w:pPr>
+      <w:hyperlink r:id="rId8" w:history="1">
+        <w:r>
+          <w:rPr>
+            <w:rStyle w:val="Collegamentoipertestuale"/>
+            <w:rFonts w:cstheme="minorHAnsi"/>
+            <w:sz w:val="28"/>
+            <w:szCs w:val="28"/>
+          </w:rPr>
+          <w:t>https://youtu.be/wvPbSRTaH1I?si=eYT6G3jMv68VN78E</w:t>
+        </w:r>
+      </w:hyperlink>
+    </w:p>
+    <w:p>
+      <w:pPr>
+        <w:pStyle w:val="Paragrafoelenco"/>
+        <w:ind w:left="1494"/>
+        <w:rPr>
+          <w:rFonts w:cstheme="minorHAnsi"/>
+          <w:sz w:val="28"/>
+          <w:szCs w:val="28"/>
+        </w:rPr>
+      </w:pPr>
+    </w:p>
+    <w:p>
+      <w:pPr>
+        <w:pStyle w:val="Paragrafoelenco"/>
         <w:numPr>
           <w:ilvl w:val="0"/>
           <w:numId w:val="32"/>
@@ -4133,8 +4199,42 @@
           <w:sz w:val="28"/>
           <w:szCs w:val="28"/>
         </w:rPr>
+        <w:lastRenderedPageBreak/>
         <w:t>Pagine web e documentazione su tecnologie e linguaggi di programmazione adottati</w:t>
       </w:r>
+    </w:p>
+    <w:p>
+      <w:pPr>
+        <w:pStyle w:val="Paragrafoelenco"/>
+        <w:ind w:left="1494"/>
+        <w:rPr>
+          <w:rFonts w:cstheme="minorHAnsi"/>
+          <w:sz w:val="28"/>
+          <w:szCs w:val="28"/>
+        </w:rPr>
+      </w:pPr>
+      <w:hyperlink r:id="rId9" w:history="1">
+        <w:r>
+          <w:rPr>
+            <w:rStyle w:val="Collegamentoipertestuale"/>
+            <w:rFonts w:cstheme="minorHAnsi"/>
+            <w:sz w:val="28"/>
+            <w:szCs w:val="28"/>
+          </w:rPr>
+          <w:t>https://learn.microsoft.com/en-us/dotnet/csharp/tour-of-csharp/tutorials/</w:t>
+        </w:r>
+      </w:hyperlink>
+    </w:p>
+    <w:p>
+      <w:pPr>
+        <w:pStyle w:val="Paragrafoelenco"/>
+        <w:ind w:left="1494"/>
+        <w:rPr>
+          <w:rFonts w:cstheme="minorHAnsi"/>
+          <w:sz w:val="28"/>
+          <w:szCs w:val="28"/>
+        </w:rPr>
+      </w:pPr>
     </w:p>
     <w:p>
       <w:pPr>
@@ -4155,8 +4255,82 @@
           <w:sz w:val="28"/>
           <w:szCs w:val="28"/>
         </w:rPr>
-        <w:t xml:space="preserve">Esempi di diagrammi UML mostrati in classe  </w:t>
-      </w:r>
+        <w:t>Esempi di diagrammi UML mostrati in classe</w:t>
+      </w:r>
+    </w:p>
+    <w:p>
+      <w:pPr>
+        <w:pStyle w:val="Paragrafoelenco"/>
+        <w:ind w:left="1494"/>
+        <w:rPr>
+          <w:rFonts w:cstheme="minorHAnsi"/>
+          <w:sz w:val="28"/>
+          <w:szCs w:val="28"/>
+        </w:rPr>
+      </w:pPr>
+      <w:r>
+        <w:rPr>
+          <w:rFonts w:cstheme="minorHAnsi"/>
+          <w:sz w:val="28"/>
+          <w:szCs w:val="28"/>
+        </w:rPr>
+        <w:t xml:space="preserve">  </w:t>
+      </w:r>
+      <w:hyperlink r:id="rId10" w:history="1">
+        <w:r>
+          <w:rPr>
+            <w:rStyle w:val="Collegamentoipertestuale"/>
+            <w:rFonts w:cstheme="minorHAnsi"/>
+            <w:sz w:val="28"/>
+            <w:szCs w:val="28"/>
+          </w:rPr>
+          <w:t>https://politecnicobari.sharepoint.com/:b:/s/Ing-sw202526/IQDhd3M45jxJQ7dIywrm2WdzASV3yrsfJY6GsqbI6f-gM08?e=mKzrh0</w:t>
+        </w:r>
+      </w:hyperlink>
+    </w:p>
+    <w:p>
+      <w:pPr>
+        <w:pStyle w:val="Paragrafoelenco"/>
+        <w:ind w:left="1494"/>
+        <w:rPr>
+          <w:rFonts w:cstheme="minorHAnsi"/>
+          <w:sz w:val="28"/>
+          <w:szCs w:val="28"/>
+        </w:rPr>
+      </w:pPr>
+    </w:p>
+    <w:p>
+      <w:pPr>
+        <w:pStyle w:val="Paragrafoelenco"/>
+        <w:ind w:left="1494"/>
+        <w:rPr>
+          <w:rFonts w:cstheme="minorHAnsi"/>
+          <w:sz w:val="28"/>
+          <w:szCs w:val="28"/>
+        </w:rPr>
+      </w:pPr>
+      <w:hyperlink r:id="rId11" w:history="1">
+        <w:r>
+          <w:rPr>
+            <w:rStyle w:val="Collegamentoipertestuale"/>
+            <w:rFonts w:cstheme="minorHAnsi"/>
+            <w:sz w:val="28"/>
+            <w:szCs w:val="28"/>
+          </w:rPr>
+          <w:t>https://politecnicobari.sharepoint.com/:b:/s/Ing-sw202526/IQAsV16MIT_DQa6FNMMO00GVASxAb9zj0of2p1Nel4YMTnQ?e=rMyWV7</w:t>
+        </w:r>
+      </w:hyperlink>
+    </w:p>
+    <w:p>
+      <w:pPr>
+        <w:pStyle w:val="Paragrafoelenco"/>
+        <w:ind w:left="1494"/>
+        <w:rPr>
+          <w:rFonts w:cstheme="minorHAnsi"/>
+          <w:sz w:val="28"/>
+          <w:szCs w:val="28"/>
+        </w:rPr>
+      </w:pPr>
     </w:p>
     <w:p>
       <w:pPr>
@@ -4198,6 +4372,105 @@
           <w:szCs w:val="28"/>
         </w:rPr>
       </w:pPr>
+      <w:hyperlink r:id="rId12" w:history="1">
+        <w:r>
+          <w:rPr>
+            <w:rStyle w:val="Collegamentoipertestuale"/>
+            <w:rFonts w:cstheme="minorHAnsi"/>
+            <w:sz w:val="28"/>
+            <w:szCs w:val="28"/>
+          </w:rPr>
+          <w:t>https://politecnicobari.sharepoint.com/:p:/r/sites/Ing-sw202526/Materiale%20del%20corso/teoria/Processo_Unificato.pptx?d=wb25fdf9391074378b7fb030681d5ff5f&amp;csf=1&amp;web=1&amp;e=N5zacM</w:t>
+        </w:r>
+      </w:hyperlink>
+    </w:p>
+    <w:p>
+      <w:pPr>
+        <w:pStyle w:val="Paragrafoelenco"/>
+        <w:ind w:left="1494"/>
+        <w:rPr>
+          <w:rFonts w:cstheme="minorHAnsi"/>
+          <w:sz w:val="28"/>
+          <w:szCs w:val="28"/>
+        </w:rPr>
+      </w:pPr>
+    </w:p>
+    <w:p>
+      <w:pPr>
+        <w:pStyle w:val="Paragrafoelenco"/>
+        <w:ind w:left="1494"/>
+        <w:rPr>
+          <w:rFonts w:cstheme="minorHAnsi"/>
+          <w:sz w:val="28"/>
+          <w:szCs w:val="28"/>
+        </w:rPr>
+      </w:pPr>
+      <w:hyperlink r:id="rId13" w:history="1">
+        <w:r>
+          <w:rPr>
+            <w:rStyle w:val="Collegamentoipertestuale"/>
+            <w:rFonts w:cstheme="minorHAnsi"/>
+            <w:sz w:val="28"/>
+            <w:szCs w:val="28"/>
+          </w:rPr>
+          <w:t>https://politecnicobari.sharepoint.com/:p:/r/sites/Ing-sw202526/Materiale%20del%20corso/teoria/Processo_Unificato.pptx?d=wb25fdf9391074378b7fb030681d5ff5f&amp;csf=1&amp;web=1&amp;e=N5zacM</w:t>
+        </w:r>
+      </w:hyperlink>
+    </w:p>
+    <w:p>
+      <w:pPr>
+        <w:pStyle w:val="Paragrafoelenco"/>
+        <w:ind w:left="1494"/>
+        <w:rPr>
+          <w:rFonts w:cstheme="minorHAnsi"/>
+          <w:sz w:val="28"/>
+          <w:szCs w:val="28"/>
+        </w:rPr>
+      </w:pPr>
+    </w:p>
+    <w:p>
+      <w:pPr>
+        <w:pStyle w:val="Paragrafoelenco"/>
+        <w:numPr>
+          <w:ilvl w:val="0"/>
+          <w:numId w:val="32"/>
+        </w:numPr>
+        <w:rPr>
+          <w:rFonts w:cstheme="minorHAnsi"/>
+          <w:sz w:val="28"/>
+          <w:szCs w:val="28"/>
+        </w:rPr>
+      </w:pPr>
+      <w:r>
+        <w:rPr>
+          <w:rFonts w:cstheme="minorHAnsi"/>
+          <w:sz w:val="28"/>
+          <w:szCs w:val="28"/>
+        </w:rPr>
+        <w:t>Repository GitHub</w:t>
+      </w:r>
+    </w:p>
+    <w:p>
+      <w:pPr>
+        <w:pStyle w:val="Paragrafoelenco"/>
+        <w:ind w:left="1494"/>
+        <w:rPr>
+          <w:rFonts w:cstheme="minorHAnsi"/>
+          <w:sz w:val="28"/>
+          <w:szCs w:val="28"/>
+        </w:rPr>
+      </w:pPr>
+      <w:hyperlink r:id="rId14" w:history="1">
+        <w:r>
+          <w:rPr>
+            <w:rStyle w:val="Collegamentoipertestuale"/>
+            <w:rFonts w:cstheme="minorHAnsi"/>
+            <w:sz w:val="28"/>
+            <w:szCs w:val="28"/>
+          </w:rPr>
+          <w:t>https://github.com/Fabio987654/ProgettoIngSW.git</w:t>
+        </w:r>
+      </w:hyperlink>
     </w:p>
     <w:p>
       <w:pPr>
@@ -4212,6 +4485,72 @@
     </w:p>
     <w:p>
       <w:pPr>
+        <w:rPr>
+          <w:rFonts w:cstheme="minorHAnsi"/>
+          <w:b/>
+          <w:bCs/>
+          <w:sz w:val="36"/>
+          <w:szCs w:val="36"/>
+        </w:rPr>
+      </w:pPr>
+    </w:p>
+    <w:p>
+      <w:pPr>
+        <w:rPr>
+          <w:rFonts w:cstheme="minorHAnsi"/>
+          <w:b/>
+          <w:bCs/>
+          <w:sz w:val="36"/>
+          <w:szCs w:val="36"/>
+        </w:rPr>
+      </w:pPr>
+    </w:p>
+    <w:p>
+      <w:pPr>
+        <w:rPr>
+          <w:rFonts w:cstheme="minorHAnsi"/>
+          <w:b/>
+          <w:bCs/>
+          <w:sz w:val="36"/>
+          <w:szCs w:val="36"/>
+        </w:rPr>
+      </w:pPr>
+    </w:p>
+    <w:p>
+      <w:pPr>
+        <w:rPr>
+          <w:rFonts w:cstheme="minorHAnsi"/>
+          <w:b/>
+          <w:bCs/>
+          <w:sz w:val="36"/>
+          <w:szCs w:val="36"/>
+        </w:rPr>
+      </w:pPr>
+    </w:p>
+    <w:p>
+      <w:pPr>
+        <w:rPr>
+          <w:rFonts w:cstheme="minorHAnsi"/>
+          <w:b/>
+          <w:bCs/>
+          <w:sz w:val="36"/>
+          <w:szCs w:val="36"/>
+        </w:rPr>
+      </w:pPr>
+    </w:p>
+    <w:p>
+      <w:pPr>
+        <w:rPr>
+          <w:rFonts w:cstheme="minorHAnsi"/>
+          <w:b/>
+          <w:bCs/>
+          <w:sz w:val="36"/>
+          <w:szCs w:val="36"/>
+        </w:rPr>
+      </w:pPr>
+    </w:p>
+    <w:p>
+      <w:pPr>
         <w:pStyle w:val="Paragrafoelenco"/>
         <w:numPr>
           <w:ilvl w:val="0"/>
@@ -4240,6 +4579,18 @@
     <w:p>
       <w:pPr>
         <w:pStyle w:val="Paragrafoelenco"/>
+        <w:rPr>
+          <w:rFonts w:cstheme="minorHAnsi"/>
+          <w:b/>
+          <w:bCs/>
+          <w:sz w:val="36"/>
+          <w:szCs w:val="36"/>
+        </w:rPr>
+      </w:pPr>
+    </w:p>
+    <w:p>
+      <w:pPr>
+        <w:pStyle w:val="Paragrafoelenco"/>
         <w:numPr>
           <w:ilvl w:val="0"/>
           <w:numId w:val="35"/>
@@ -4272,6 +4623,19 @@
         </w:rPr>
         <w:t>Diagramma dei casi d’uso</w:t>
       </w:r>
+    </w:p>
+    <w:p>
+      <w:pPr>
+        <w:pStyle w:val="Paragrafoelenco"/>
+        <w:ind w:left="1080"/>
+        <w:rPr>
+          <w:rFonts w:cstheme="minorHAnsi"/>
+          <w:b/>
+          <w:bCs/>
+          <w:sz w:val="32"/>
+          <w:szCs w:val="32"/>
+        </w:rPr>
+      </w:pPr>
     </w:p>
     <w:p>
       <w:pPr>
@@ -4303,7 +4667,7 @@
                     <pic:cNvPicPr/>
                   </pic:nvPicPr>
                   <pic:blipFill>
-                    <a:blip r:embed="rId6">
+                    <a:blip r:embed="rId15">
                       <a:extLst>
                         <a:ext uri="{28A0092B-C50C-407E-A947-70E740481C1C}">
                           <a14:useLocalDpi xmlns:a14="http://schemas.microsoft.com/office/drawing/2010/main" val="0"/>
@@ -4454,7 +4818,7 @@
                     <pic:cNvPicPr/>
                   </pic:nvPicPr>
                   <pic:blipFill>
-                    <a:blip r:embed="rId7">
+                    <a:blip r:embed="rId16">
                       <a:extLst>
                         <a:ext uri="{28A0092B-C50C-407E-A947-70E740481C1C}">
                           <a14:useLocalDpi xmlns:a14="http://schemas.microsoft.com/office/drawing/2010/main" val="0"/>
@@ -4530,6 +4894,18 @@
     </w:p>
     <w:p>
       <w:pPr>
+        <w:pStyle w:val="Paragrafoelenco"/>
+        <w:ind w:left="1080"/>
+        <w:rPr>
+          <w:b/>
+          <w:bCs/>
+          <w:sz w:val="32"/>
+          <w:szCs w:val="32"/>
+        </w:rPr>
+      </w:pPr>
+    </w:p>
+    <w:p>
+      <w:pPr>
         <w:rPr>
           <w:b/>
           <w:bCs/>
@@ -4568,7 +4944,7 @@
                     </pic:cNvPicPr>
                   </pic:nvPicPr>
                   <pic:blipFill>
-                    <a:blip r:embed="rId8">
+                    <a:blip r:embed="rId17">
                       <a:extLst>
                         <a:ext uri="{28A0092B-C50C-407E-A947-70E740481C1C}">
                           <a14:useLocalDpi xmlns:a14="http://schemas.microsoft.com/office/drawing/2010/main" val="0"/>
@@ -4622,8 +4998,8 @@
         <w:rPr>
           <w:b/>
           <w:bCs/>
-          <w:sz w:val="36"/>
-          <w:szCs w:val="36"/>
+          <w:sz w:val="32"/>
+          <w:szCs w:val="32"/>
         </w:rPr>
       </w:pPr>
       <w:r>
@@ -4633,7 +5009,7 @@
           <w:sz w:val="36"/>
           <w:szCs w:val="36"/>
         </w:rPr>
-        <w:t>RISOLUZIONE DELLE PROBLEMATICHE (DEBUGGING E TESTING)</w:t>
+        <w:t>RISOLUZIONE PROBLEMATCHE E CONCLUSIONE</w:t>
       </w:r>
     </w:p>
     <w:p>
@@ -4646,72 +5022,26 @@
           <w:szCs w:val="32"/>
         </w:rPr>
       </w:pPr>
-      <w:r>
+    </w:p>
+    <w:p>
+      <w:pPr>
+        <w:pStyle w:val="Paragrafoelenco"/>
         <w:rPr>
           <w:b/>
           <w:bCs/>
           <w:sz w:val="32"/>
           <w:szCs w:val="32"/>
         </w:rPr>
-        <w:t>Problemi riscontrati</w:t>
-      </w:r>
-    </w:p>
-    <w:p>
-      <w:pPr>
-        <w:pStyle w:val="Paragrafoelenco"/>
-        <w:rPr>
-          <w:sz w:val="28"/>
-          <w:szCs w:val="28"/>
-        </w:rPr>
-      </w:pPr>
-      <w:r>
-        <w:rPr>
-          <w:sz w:val="28"/>
-          <w:szCs w:val="28"/>
-        </w:rPr>
-        <w:t>Il progetto è stato svolto senza particolari problematiche legate a ritardi di consegna o a mancate conoscenze specifiche in materia. Le uniche difficoltà sono state legate alla creazione del prototipo in quanto Unity fosse una piattaforma a noi sconosciuta e per la</w:t>
-      </w:r>
-      <w:r>
-        <w:rPr>
-          <w:sz w:val="28"/>
-          <w:szCs w:val="28"/>
-        </w:rPr>
-        <w:t xml:space="preserve"> poca esperienza nell’utilizzo dei linguaggi di programmazione</w:t>
-      </w:r>
-      <w:r>
-        <w:rPr>
-          <w:sz w:val="28"/>
-          <w:szCs w:val="28"/>
-        </w:rPr>
-        <w:t>. La principale difficoltà insorta ha riguardato la parte di codice legata al cambio di</w:t>
-      </w:r>
-      <w:r>
-        <w:rPr>
-          <w:sz w:val="28"/>
-          <w:szCs w:val="28"/>
-        </w:rPr>
-        <w:t xml:space="preserve"> telecamera per mostrare il parcheggio dall’alto, una volta selezionato il parcheggio scelto. </w:t>
-      </w:r>
-    </w:p>
-    <w:p>
-      <w:pPr>
-        <w:pStyle w:val="Paragrafoelenco"/>
-        <w:rPr>
-          <w:sz w:val="28"/>
-          <w:szCs w:val="28"/>
-        </w:rPr>
-      </w:pPr>
-    </w:p>
-    <w:p>
-      <w:pPr>
-        <w:pStyle w:val="Paragrafoelenco"/>
+      </w:pPr>
+      <w:r>
         <w:rPr>
           <w:b/>
           <w:bCs/>
           <w:sz w:val="32"/>
           <w:szCs w:val="32"/>
         </w:rPr>
-      </w:pPr>
+        <w:t xml:space="preserve">Testing e </w:t>
+      </w:r>
       <w:r>
         <w:rPr>
           <w:b/>
@@ -4719,6 +5049,219 @@
           <w:sz w:val="32"/>
           <w:szCs w:val="32"/>
         </w:rPr>
+        <w:t xml:space="preserve">Debugging </w:t>
+      </w:r>
+    </w:p>
+    <w:p>
+      <w:pPr>
+        <w:pStyle w:val="Paragrafoelenco"/>
+        <w:rPr>
+          <w:b/>
+          <w:bCs/>
+          <w:sz w:val="32"/>
+          <w:szCs w:val="32"/>
+        </w:rPr>
+      </w:pPr>
+    </w:p>
+    <w:p>
+      <w:pPr>
+        <w:pStyle w:val="Paragrafoelenco"/>
+        <w:rPr>
+          <w:sz w:val="28"/>
+          <w:szCs w:val="28"/>
+        </w:rPr>
+      </w:pPr>
+      <w:r>
+        <w:rPr>
+          <w:sz w:val="28"/>
+          <w:szCs w:val="28"/>
+        </w:rPr>
+        <w:t xml:space="preserve">Il progetto è stato svolto senza particolari problematiche legate a ritardi di consegna o </w:t>
+      </w:r>
+      <w:r>
+        <w:rPr>
+          <w:sz w:val="28"/>
+          <w:szCs w:val="28"/>
+        </w:rPr>
+        <w:t>bug critici durante la fase di sviluppo del modello 3D</w:t>
+      </w:r>
+      <w:r>
+        <w:rPr>
+          <w:sz w:val="28"/>
+          <w:szCs w:val="28"/>
+        </w:rPr>
+        <w:t xml:space="preserve">. Le uniche difficoltà sono state </w:t>
+      </w:r>
+      <w:r>
+        <w:rPr>
+          <w:sz w:val="28"/>
+          <w:szCs w:val="28"/>
+        </w:rPr>
+        <w:t>riscontrate</w:t>
+      </w:r>
+      <w:r>
+        <w:rPr>
+          <w:sz w:val="28"/>
+          <w:szCs w:val="28"/>
+        </w:rPr>
+        <w:t xml:space="preserve"> </w:t>
+      </w:r>
+      <w:r>
+        <w:rPr>
+          <w:sz w:val="28"/>
+          <w:szCs w:val="28"/>
+        </w:rPr>
+        <w:t>durante la</w:t>
+      </w:r>
+      <w:r>
+        <w:rPr>
+          <w:sz w:val="28"/>
+          <w:szCs w:val="28"/>
+        </w:rPr>
+        <w:t xml:space="preserve"> creazione del prototipo</w:t>
+      </w:r>
+      <w:r>
+        <w:rPr>
+          <w:sz w:val="28"/>
+          <w:szCs w:val="28"/>
+        </w:rPr>
+        <w:t>,</w:t>
+      </w:r>
+      <w:r>
+        <w:rPr>
+          <w:sz w:val="28"/>
+          <w:szCs w:val="28"/>
+        </w:rPr>
+        <w:t xml:space="preserve"> </w:t>
+      </w:r>
+      <w:r>
+        <w:rPr>
+          <w:sz w:val="28"/>
+          <w:szCs w:val="28"/>
+        </w:rPr>
+        <w:t>data</w:t>
+      </w:r>
+      <w:r>
+        <w:rPr>
+          <w:sz w:val="28"/>
+          <w:szCs w:val="28"/>
+        </w:rPr>
+        <w:t xml:space="preserve"> la</w:t>
+      </w:r>
+      <w:r>
+        <w:rPr>
+          <w:sz w:val="28"/>
+          <w:szCs w:val="28"/>
+        </w:rPr>
+        <w:t xml:space="preserve"> poca esperienza nell’utilizzo dei linguaggi di programmazione</w:t>
+      </w:r>
+      <w:r>
+        <w:rPr>
+          <w:sz w:val="28"/>
+          <w:szCs w:val="28"/>
+        </w:rPr>
+        <w:t xml:space="preserve"> e della stessa piattaforma Unity</w:t>
+      </w:r>
+      <w:r>
+        <w:rPr>
+          <w:sz w:val="28"/>
+          <w:szCs w:val="28"/>
+        </w:rPr>
+        <w:t xml:space="preserve">. </w:t>
+      </w:r>
+      <w:r>
+        <w:rPr>
+          <w:sz w:val="28"/>
+          <w:szCs w:val="28"/>
+        </w:rPr>
+        <w:t>Il primo problema</w:t>
+      </w:r>
+      <w:r>
+        <w:rPr>
+          <w:sz w:val="28"/>
+          <w:szCs w:val="28"/>
+        </w:rPr>
+        <w:t xml:space="preserve"> ha riguardato la parte di codice legata al cambio di</w:t>
+      </w:r>
+      <w:r>
+        <w:rPr>
+          <w:sz w:val="28"/>
+          <w:szCs w:val="28"/>
+        </w:rPr>
+        <w:t xml:space="preserve"> telecamera per mostrare il parcheggio dall’alto, una volta </w:t>
+      </w:r>
+      <w:r>
+        <w:rPr>
+          <w:sz w:val="28"/>
+          <w:szCs w:val="28"/>
+        </w:rPr>
+        <w:lastRenderedPageBreak/>
+        <w:t xml:space="preserve">selezionato il parcheggio scelto. </w:t>
+      </w:r>
+      <w:r>
+        <w:rPr>
+          <w:sz w:val="28"/>
+          <w:szCs w:val="28"/>
+        </w:rPr>
+        <w:t xml:space="preserve">Il secondo invece, era dovuto ad un errore </w:t>
+      </w:r>
+      <w:r>
+        <w:rPr>
+          <w:sz w:val="28"/>
+          <w:szCs w:val="28"/>
+        </w:rPr>
+        <w:t>di input per selezionare i blocchi relativi ai parcheggi.</w:t>
+      </w:r>
+    </w:p>
+    <w:p>
+      <w:pPr>
+        <w:pStyle w:val="Paragrafoelenco"/>
+        <w:rPr>
+          <w:sz w:val="28"/>
+          <w:szCs w:val="28"/>
+        </w:rPr>
+      </w:pPr>
+      <w:r>
+        <w:rPr>
+          <w:sz w:val="28"/>
+          <w:szCs w:val="28"/>
+        </w:rPr>
+        <w:t>Dopo diversi tentativi e grazie ai tutorial visionati siamo riusciti a risolvere e a concludere il prototipo.</w:t>
+      </w:r>
+      <w:r>
+        <w:rPr>
+          <w:sz w:val="28"/>
+          <w:szCs w:val="28"/>
+        </w:rPr>
+        <w:t xml:space="preserve"> </w:t>
+      </w:r>
+    </w:p>
+    <w:p>
+      <w:pPr>
+        <w:pStyle w:val="Paragrafoelenco"/>
+        <w:rPr>
+          <w:sz w:val="28"/>
+          <w:szCs w:val="28"/>
+        </w:rPr>
+      </w:pPr>
+    </w:p>
+    <w:p>
+      <w:pPr>
+        <w:pStyle w:val="Paragrafoelenco"/>
+        <w:rPr>
+          <w:b/>
+          <w:bCs/>
+          <w:sz w:val="32"/>
+          <w:szCs w:val="32"/>
+        </w:rPr>
+      </w:pPr>
+      <w:r>
+        <w:rPr>
+          <w:b/>
+          <w:bCs/>
+          <w:sz w:val="32"/>
+          <w:szCs w:val="32"/>
+        </w:rPr>
         <w:t>Miglioramenti futuri</w:t>
       </w:r>
     </w:p>
@@ -4726,17 +5269,84 @@
       <w:pPr>
         <w:pStyle w:val="Paragrafoelenco"/>
         <w:rPr>
-          <w:sz w:val="28"/>
-          <w:szCs w:val="28"/>
-        </w:rPr>
-      </w:pPr>
-      <w:r>
-        <w:rPr>
-          <w:sz w:val="28"/>
-          <w:szCs w:val="28"/>
-        </w:rPr>
-        <w:lastRenderedPageBreak/>
-        <w:t xml:space="preserve">Per rendere il tutto più semplice e coerente si potrebbe implementare tutto il sistema di prenotazione su Unity, andando a rimuovere l’app “container” e permettendo all’utente di </w:t>
+          <w:b/>
+          <w:bCs/>
+          <w:sz w:val="32"/>
+          <w:szCs w:val="32"/>
+        </w:rPr>
+      </w:pPr>
+    </w:p>
+    <w:p>
+      <w:pPr>
+        <w:pStyle w:val="Paragrafoelenco"/>
+        <w:rPr>
+          <w:sz w:val="28"/>
+          <w:szCs w:val="28"/>
+        </w:rPr>
+      </w:pPr>
+      <w:r>
+        <w:rPr>
+          <w:sz w:val="28"/>
+          <w:szCs w:val="28"/>
+        </w:rPr>
+        <w:t>Il cambiamento principale da compiere in una fase successiva potrebbe essere la rappresentazione verosimile di un parcheggio realistico, poiché il modello prodotto è solo un esempio per far comprendere visivamente quale sia la nostra idea di progetto.</w:t>
+      </w:r>
+    </w:p>
+    <w:p>
+      <w:pPr>
+        <w:pStyle w:val="Paragrafoelenco"/>
+        <w:rPr>
+          <w:sz w:val="28"/>
+          <w:szCs w:val="28"/>
+        </w:rPr>
+      </w:pPr>
+    </w:p>
+    <w:p>
+      <w:pPr>
+        <w:pStyle w:val="Paragrafoelenco"/>
+        <w:rPr>
+          <w:sz w:val="28"/>
+          <w:szCs w:val="28"/>
+        </w:rPr>
+      </w:pPr>
+      <w:r>
+        <w:rPr>
+          <w:sz w:val="28"/>
+          <w:szCs w:val="28"/>
+        </w:rPr>
+        <w:t xml:space="preserve">Un’altra modifica può essere un movimento più fluido dell’auto e una vista del parcheggio più chiara. </w:t>
+      </w:r>
+    </w:p>
+    <w:p>
+      <w:pPr>
+        <w:pStyle w:val="Paragrafoelenco"/>
+        <w:rPr>
+          <w:sz w:val="28"/>
+          <w:szCs w:val="28"/>
+        </w:rPr>
+      </w:pPr>
+    </w:p>
+    <w:p>
+      <w:pPr>
+        <w:pStyle w:val="Paragrafoelenco"/>
+        <w:rPr>
+          <w:sz w:val="28"/>
+          <w:szCs w:val="28"/>
+        </w:rPr>
+      </w:pPr>
+      <w:r>
+        <w:rPr>
+          <w:sz w:val="28"/>
+          <w:szCs w:val="28"/>
+        </w:rPr>
+        <w:t>Inoltre, p</w:t>
+      </w:r>
+      <w:r>
+        <w:rPr>
+          <w:sz w:val="28"/>
+          <w:szCs w:val="28"/>
+        </w:rPr>
+        <w:t xml:space="preserve">er rendere il tutto più semplice e coerente si potrebbe implementare tutto il sistema di prenotazione su Unity, andando a rimuovere l’app “container” e permettendo all’utente di </w:t>
       </w:r>
       <w:r>
         <w:rPr>
@@ -4758,6 +5368,111 @@
           <w:szCs w:val="28"/>
         </w:rPr>
         <w:t>mente.</w:t>
+      </w:r>
+    </w:p>
+    <w:p>
+      <w:pPr>
+        <w:pStyle w:val="Paragrafoelenco"/>
+        <w:rPr>
+          <w:sz w:val="28"/>
+          <w:szCs w:val="28"/>
+        </w:rPr>
+      </w:pPr>
+    </w:p>
+    <w:p>
+      <w:pPr>
+        <w:pStyle w:val="Paragrafoelenco"/>
+        <w:rPr>
+          <w:b/>
+          <w:bCs/>
+          <w:sz w:val="32"/>
+          <w:szCs w:val="32"/>
+        </w:rPr>
+      </w:pPr>
+      <w:r>
+        <w:rPr>
+          <w:b/>
+          <w:bCs/>
+          <w:sz w:val="32"/>
+          <w:szCs w:val="32"/>
+        </w:rPr>
+        <w:t>Conclusione</w:t>
+      </w:r>
+    </w:p>
+    <w:p>
+      <w:pPr>
+        <w:pStyle w:val="Paragrafoelenco"/>
+        <w:rPr>
+          <w:b/>
+          <w:bCs/>
+          <w:sz w:val="32"/>
+          <w:szCs w:val="32"/>
+        </w:rPr>
+      </w:pPr>
+    </w:p>
+    <w:p>
+      <w:pPr>
+        <w:pStyle w:val="Paragrafoelenco"/>
+        <w:rPr>
+          <w:sz w:val="28"/>
+          <w:szCs w:val="28"/>
+        </w:rPr>
+      </w:pPr>
+      <w:r>
+        <w:rPr>
+          <w:sz w:val="28"/>
+          <w:szCs w:val="28"/>
+        </w:rPr>
+        <w:t xml:space="preserve">Il progetto ci ha permesso di acquisire conoscenze pratiche nell’utilizzo di piattaforme come Unity o GitHub, “soft skills” </w:t>
+      </w:r>
+      <w:r>
+        <w:rPr>
+          <w:sz w:val="28"/>
+          <w:szCs w:val="28"/>
+        </w:rPr>
+        <w:t xml:space="preserve">come </w:t>
+      </w:r>
+      <w:r>
+        <w:rPr>
+          <w:sz w:val="28"/>
+          <w:szCs w:val="28"/>
+        </w:rPr>
+        <w:t>co</w:t>
+      </w:r>
+      <w:r>
+        <w:rPr>
+          <w:sz w:val="28"/>
+          <w:szCs w:val="28"/>
+        </w:rPr>
+        <w:t>llaborazione</w:t>
+      </w:r>
+      <w:r>
+        <w:rPr>
+          <w:sz w:val="28"/>
+          <w:szCs w:val="28"/>
+        </w:rPr>
+        <w:t xml:space="preserve">, </w:t>
+      </w:r>
+      <w:r>
+        <w:rPr>
+          <w:sz w:val="28"/>
+          <w:szCs w:val="28"/>
+        </w:rPr>
+        <w:t>problem solving</w:t>
+      </w:r>
+      <w:r>
+        <w:rPr>
+          <w:sz w:val="28"/>
+          <w:szCs w:val="28"/>
+        </w:rPr>
+        <w:t xml:space="preserve"> e </w:t>
+      </w:r>
+      <w:r>
+        <w:rPr>
+          <w:sz w:val="28"/>
+          <w:szCs w:val="28"/>
+        </w:rPr>
+        <w:t>comunicazione efficace e ci ha dato modo di confrontarci con un volto diverso dello studio universitario, che ci avvicina maggiormente al mondo del lavoro.</w:t>
       </w:r>
     </w:p>
     <w:p>
@@ -7130,7 +7845,7 @@
   <w:abstractNum w:abstractNumId="20" w15:restartNumberingAfterBreak="0">
     <w:nsid w:val="3C194545"/>
     <w:multiLevelType w:val="hybridMultilevel"/>
-    <w:tmpl w:val="42262D30"/>
+    <w:tmpl w:val="67406A76"/>
     <w:lvl w:ilvl="0" w:tplc="04100001">
       <w:start w:val="1"/>
       <w:numFmt w:val="bullet"/>
@@ -9948,6 +10663,29 @@
       </w:tblBorders>
     </w:tblPr>
   </w:style>
+  <w:style w:type="character" w:styleId="Collegamentoipertestuale">
+    <w:name w:val="Hyperlink"/>
+    <w:basedOn w:val="Carpredefinitoparagrafo"/>
+    <w:uiPriority w:val="99"/>
+    <w:unhideWhenUsed/>
+    <w:rsid w:val="001C6885"/>
+    <w:rPr>
+      <w:color w:val="0563C1" w:themeColor="hyperlink"/>
+      <w:u w:val="single"/>
+    </w:rPr>
+  </w:style>
+  <w:style w:type="character" w:styleId="Menzionenonrisolta">
+    <w:name w:val="Unresolved Mention"/>
+    <w:basedOn w:val="Carpredefinitoparagrafo"/>
+    <w:uiPriority w:val="99"/>
+    <w:semiHidden/>
+    <w:unhideWhenUsed/>
+    <w:rsid w:val="001C6885"/>
+    <w:rPr>
+      <w:color w:val="605E5C"/>
+      <w:shd w:val="clear" w:color="auto" w:fill="E1DFDD"/>
+    </w:rPr>
+  </w:style>
 </w:styles>
 </file>
 

</xml_diff>

<commit_message>
materiale completo senza modello Unity
</commit_message>
<xml_diff>
--- a/Gruppo73/Relazione.docx
+++ b/Gruppo73/Relazione.docx
@@ -21,6 +21,7 @@
         </w:rPr>
         <w:t xml:space="preserve"> </w:t>
       </w:r>
+      <w:proofErr w:type="spellStart"/>
       <w:r>
         <w:rPr>
           <w:b/>
@@ -57,6 +58,7 @@
         </w:rPr>
         <w:t>arking</w:t>
       </w:r>
+      <w:proofErr w:type="spellEnd"/>
     </w:p>
     <w:p>
       <w:pPr>
@@ -79,6 +81,7 @@
         </w:rPr>
         <w:t xml:space="preserve">Progetto </w:t>
       </w:r>
+      <w:proofErr w:type="spellStart"/>
       <w:r>
         <w:rPr>
           <w:b/>
@@ -88,6 +91,7 @@
         </w:rPr>
         <w:t>EasyParking</w:t>
       </w:r>
+      <w:proofErr w:type="spellEnd"/>
       <w:r>
         <w:rPr>
           <w:sz w:val="28"/>
@@ -231,8 +235,17 @@
           <w:sz w:val="28"/>
           <w:szCs w:val="28"/>
         </w:rPr>
-        <w:t xml:space="preserve"> realizzato su Unity</w:t>
-      </w:r>
+        <w:t xml:space="preserve"> realizzato su </w:t>
+      </w:r>
+      <w:proofErr w:type="spellStart"/>
+      <w:r>
+        <w:rPr>
+          <w:sz w:val="28"/>
+          <w:szCs w:val="28"/>
+        </w:rPr>
+        <w:t>Unity</w:t>
+      </w:r>
+      <w:proofErr w:type="spellEnd"/>
       <w:r>
         <w:rPr>
           <w:sz w:val="28"/>
@@ -489,6 +502,7 @@
         <w:lastRenderedPageBreak/>
         <w:t xml:space="preserve">Diagramma di </w:t>
       </w:r>
+      <w:proofErr w:type="spellStart"/>
       <w:r>
         <w:rPr>
           <w:b/>
@@ -507,6 +521,7 @@
         </w:rPr>
         <w:t>antt</w:t>
       </w:r>
+      <w:proofErr w:type="spellEnd"/>
     </w:p>
     <w:p>
       <w:pPr>
@@ -1159,7 +1174,23 @@
                 <w:sz w:val="28"/>
                 <w:szCs w:val="28"/>
               </w:rPr>
-              <w:t>Incontri frequenti del team di sviluppo</w:t>
+              <w:t xml:space="preserve">Incontri frequenti </w:t>
+            </w:r>
+            <w:proofErr w:type="gramStart"/>
+            <w:r>
+              <w:rPr>
+                <w:sz w:val="28"/>
+                <w:szCs w:val="28"/>
+              </w:rPr>
+              <w:t>del team</w:t>
+            </w:r>
+            <w:proofErr w:type="gramEnd"/>
+            <w:r>
+              <w:rPr>
+                <w:sz w:val="28"/>
+                <w:szCs w:val="28"/>
+              </w:rPr>
+              <w:t xml:space="preserve"> di sviluppo</w:t>
             </w:r>
           </w:p>
         </w:tc>
@@ -1439,6 +1470,7 @@
           <w:szCs w:val="28"/>
         </w:rPr>
       </w:pPr>
+      <w:proofErr w:type="spellStart"/>
       <w:r>
         <w:rPr>
           <w:b/>
@@ -1448,6 +1480,7 @@
         </w:rPr>
         <w:t>Effort</w:t>
       </w:r>
+      <w:proofErr w:type="spellEnd"/>
       <w:r>
         <w:rPr>
           <w:b/>
@@ -1540,7 +1573,23 @@
           <w:sz w:val="28"/>
           <w:szCs w:val="28"/>
         </w:rPr>
-        <w:t>= c x (Effort)</w:t>
+        <w:t>= c x (</w:t>
+      </w:r>
+      <w:proofErr w:type="spellStart"/>
+      <w:r>
+        <w:rPr>
+          <w:sz w:val="28"/>
+          <w:szCs w:val="28"/>
+        </w:rPr>
+        <w:t>Effort</w:t>
+      </w:r>
+      <w:proofErr w:type="spellEnd"/>
+      <w:r>
+        <w:rPr>
+          <w:sz w:val="28"/>
+          <w:szCs w:val="28"/>
+        </w:rPr>
+        <w:t>)</w:t>
       </w:r>
       <w:r>
         <w:rPr>
@@ -1867,13 +1916,23 @@
         </w:rPr>
         <w:t xml:space="preserve"> </w:t>
       </w:r>
+      <w:proofErr w:type="spellStart"/>
       <w:r>
         <w:rPr>
           <w:rFonts w:cstheme="minorHAnsi"/>
           <w:sz w:val="32"/>
           <w:szCs w:val="32"/>
         </w:rPr>
-        <w:t>Funcionality:</w:t>
+        <w:t>Funcionality</w:t>
+      </w:r>
+      <w:proofErr w:type="spellEnd"/>
+      <w:r>
+        <w:rPr>
+          <w:rFonts w:cstheme="minorHAnsi"/>
+          <w:sz w:val="32"/>
+          <w:szCs w:val="32"/>
+        </w:rPr>
+        <w:t>:</w:t>
       </w:r>
     </w:p>
     <w:p>
@@ -2013,7 +2072,25 @@
           <w:sz w:val="28"/>
           <w:szCs w:val="28"/>
         </w:rPr>
-        <w:t xml:space="preserve"> Unity) </w:t>
+        <w:t xml:space="preserve"> </w:t>
+      </w:r>
+      <w:proofErr w:type="spellStart"/>
+      <w:r>
+        <w:rPr>
+          <w:rFonts w:cstheme="minorHAnsi"/>
+          <w:sz w:val="28"/>
+          <w:szCs w:val="28"/>
+        </w:rPr>
+        <w:t>Unity</w:t>
+      </w:r>
+      <w:proofErr w:type="spellEnd"/>
+      <w:r>
+        <w:rPr>
+          <w:rFonts w:cstheme="minorHAnsi"/>
+          <w:sz w:val="28"/>
+          <w:szCs w:val="28"/>
+        </w:rPr>
+        <w:t xml:space="preserve">) </w:t>
       </w:r>
       <w:r>
         <w:rPr>
@@ -2091,6 +2168,7 @@
         </w:rPr>
         <w:t xml:space="preserve"> </w:t>
       </w:r>
+      <w:proofErr w:type="spellStart"/>
       <w:r>
         <w:rPr>
           <w:rFonts w:cstheme="minorHAnsi"/>
@@ -2099,6 +2177,7 @@
         </w:rPr>
         <w:t>Usability</w:t>
       </w:r>
+      <w:proofErr w:type="spellEnd"/>
     </w:p>
     <w:p>
       <w:pPr>
@@ -2494,13 +2573,23 @@
         </w:rPr>
         <w:t xml:space="preserve"> per i posti disponibili (controllo data/ora) deve rispondere in meno di </w:t>
       </w:r>
-      <w:r>
-        <w:rPr>
-          <w:rFonts w:cstheme="minorHAnsi"/>
-          <w:sz w:val="28"/>
-          <w:szCs w:val="28"/>
-        </w:rPr>
-        <w:t xml:space="preserve">5 </w:t>
+      <w:proofErr w:type="gramStart"/>
+      <w:r>
+        <w:rPr>
+          <w:rFonts w:cstheme="minorHAnsi"/>
+          <w:sz w:val="28"/>
+          <w:szCs w:val="28"/>
+        </w:rPr>
+        <w:t>5</w:t>
+      </w:r>
+      <w:proofErr w:type="gramEnd"/>
+      <w:r>
+        <w:rPr>
+          <w:rFonts w:cstheme="minorHAnsi"/>
+          <w:sz w:val="28"/>
+          <w:szCs w:val="28"/>
+        </w:rPr>
+        <w:t xml:space="preserve"> </w:t>
       </w:r>
       <w:r>
         <w:rPr>
@@ -2598,8 +2687,18 @@
           <w:sz w:val="32"/>
           <w:szCs w:val="32"/>
         </w:rPr>
-        <w:t xml:space="preserve"> Supportability</w:t>
-      </w:r>
+        <w:t xml:space="preserve"> </w:t>
+      </w:r>
+      <w:proofErr w:type="spellStart"/>
+      <w:r>
+        <w:rPr>
+          <w:rFonts w:cstheme="minorHAnsi"/>
+          <w:sz w:val="32"/>
+          <w:szCs w:val="32"/>
+        </w:rPr>
+        <w:t>Supportability</w:t>
+      </w:r>
+      <w:proofErr w:type="spellEnd"/>
     </w:p>
     <w:p>
       <w:pPr>
@@ -2740,7 +2839,25 @@
           <w:sz w:val="28"/>
           <w:szCs w:val="28"/>
         </w:rPr>
-        <w:t>Il sistema deve integrare uno strumento di monitoraggio degli errori che notifichi il team tecnico in tempo reale se un utente incontra un errore durante il pagamento</w:t>
+        <w:t xml:space="preserve">Il sistema deve integrare uno strumento di monitoraggio degli errori che notifichi </w:t>
+      </w:r>
+      <w:proofErr w:type="gramStart"/>
+      <w:r>
+        <w:rPr>
+          <w:rFonts w:cstheme="minorHAnsi"/>
+          <w:sz w:val="28"/>
+          <w:szCs w:val="28"/>
+        </w:rPr>
+        <w:t>il team tecnico</w:t>
+      </w:r>
+      <w:proofErr w:type="gramEnd"/>
+      <w:r>
+        <w:rPr>
+          <w:rFonts w:cstheme="minorHAnsi"/>
+          <w:sz w:val="28"/>
+          <w:szCs w:val="28"/>
+        </w:rPr>
+        <w:t xml:space="preserve"> in tempo reale se un utente incontra un errore durante il pagamento</w:t>
       </w:r>
     </w:p>
     <w:p>
@@ -2825,7 +2942,79 @@
           <w:sz w:val="28"/>
           <w:szCs w:val="28"/>
         </w:rPr>
-        <w:t>, dove l'applicazione mobile funge da "container" che ospita il modulo Unity tramite la tecnologia "Unity as a Library" (UaaL).</w:t>
+        <w:t xml:space="preserve">, dove l'applicazione mobile funge da "container" che ospita il modulo </w:t>
+      </w:r>
+      <w:proofErr w:type="spellStart"/>
+      <w:r>
+        <w:rPr>
+          <w:rFonts w:cstheme="minorHAnsi"/>
+          <w:sz w:val="28"/>
+          <w:szCs w:val="28"/>
+        </w:rPr>
+        <w:t>Unity</w:t>
+      </w:r>
+      <w:proofErr w:type="spellEnd"/>
+      <w:r>
+        <w:rPr>
+          <w:rFonts w:cstheme="minorHAnsi"/>
+          <w:sz w:val="28"/>
+          <w:szCs w:val="28"/>
+        </w:rPr>
+        <w:t xml:space="preserve"> tramite la tecnologia "</w:t>
+      </w:r>
+      <w:proofErr w:type="spellStart"/>
+      <w:r>
+        <w:rPr>
+          <w:rFonts w:cstheme="minorHAnsi"/>
+          <w:sz w:val="28"/>
+          <w:szCs w:val="28"/>
+        </w:rPr>
+        <w:t>Unity</w:t>
+      </w:r>
+      <w:proofErr w:type="spellEnd"/>
+      <w:r>
+        <w:rPr>
+          <w:rFonts w:cstheme="minorHAnsi"/>
+          <w:sz w:val="28"/>
+          <w:szCs w:val="28"/>
+        </w:rPr>
+        <w:t xml:space="preserve"> </w:t>
+      </w:r>
+      <w:proofErr w:type="spellStart"/>
+      <w:r>
+        <w:rPr>
+          <w:rFonts w:cstheme="minorHAnsi"/>
+          <w:sz w:val="28"/>
+          <w:szCs w:val="28"/>
+        </w:rPr>
+        <w:t>as</w:t>
+      </w:r>
+      <w:proofErr w:type="spellEnd"/>
+      <w:r>
+        <w:rPr>
+          <w:rFonts w:cstheme="minorHAnsi"/>
+          <w:sz w:val="28"/>
+          <w:szCs w:val="28"/>
+        </w:rPr>
+        <w:t xml:space="preserve"> a Library" (</w:t>
+      </w:r>
+      <w:proofErr w:type="spellStart"/>
+      <w:r>
+        <w:rPr>
+          <w:rFonts w:cstheme="minorHAnsi"/>
+          <w:sz w:val="28"/>
+          <w:szCs w:val="28"/>
+        </w:rPr>
+        <w:t>UaaL</w:t>
+      </w:r>
+      <w:proofErr w:type="spellEnd"/>
+      <w:r>
+        <w:rPr>
+          <w:rFonts w:cstheme="minorHAnsi"/>
+          <w:sz w:val="28"/>
+          <w:szCs w:val="28"/>
+        </w:rPr>
+        <w:t>).</w:t>
       </w:r>
     </w:p>
     <w:p>
@@ -2871,6 +3060,7 @@
           <w:szCs w:val="28"/>
         </w:rPr>
       </w:pPr>
+      <w:proofErr w:type="spellStart"/>
       <w:r>
         <w:rPr>
           <w:rFonts w:cstheme="minorHAnsi"/>
@@ -2879,7 +3069,18 @@
           <w:sz w:val="28"/>
           <w:szCs w:val="28"/>
         </w:rPr>
-        <w:t>Frontend (Mobile Client):</w:t>
+        <w:t>Frontend</w:t>
+      </w:r>
+      <w:proofErr w:type="spellEnd"/>
+      <w:r>
+        <w:rPr>
+          <w:rFonts w:cstheme="minorHAnsi"/>
+          <w:b/>
+          <w:bCs/>
+          <w:sz w:val="28"/>
+          <w:szCs w:val="28"/>
+        </w:rPr>
+        <w:t xml:space="preserve"> (Mobile Client):</w:t>
       </w:r>
       <w:r>
         <w:rPr>
@@ -2919,6 +3120,7 @@
           <w:szCs w:val="28"/>
         </w:rPr>
       </w:pPr>
+      <w:proofErr w:type="spellStart"/>
       <w:r>
         <w:rPr>
           <w:rFonts w:cstheme="minorHAnsi"/>
@@ -2927,7 +3129,18 @@
           <w:sz w:val="28"/>
           <w:szCs w:val="28"/>
         </w:rPr>
-        <w:t>Backend (Server):</w:t>
+        <w:t>Backend</w:t>
+      </w:r>
+      <w:proofErr w:type="spellEnd"/>
+      <w:r>
+        <w:rPr>
+          <w:rFonts w:cstheme="minorHAnsi"/>
+          <w:b/>
+          <w:bCs/>
+          <w:sz w:val="28"/>
+          <w:szCs w:val="28"/>
+        </w:rPr>
+        <w:t xml:space="preserve"> (Server):</w:t>
       </w:r>
       <w:r>
         <w:rPr>
@@ -3310,6 +3523,7 @@
                 <w14:ligatures w14:val="none"/>
               </w:rPr>
             </w:pPr>
+            <w:proofErr w:type="spellStart"/>
             <w:r>
               <w:rPr>
                 <w:rFonts w:eastAsia="Times New Roman" w:cstheme="minorHAnsi"/>
@@ -3322,7 +3536,22 @@
                 <w:lang w:eastAsia="it-IT"/>
                 <w14:ligatures w14:val="none"/>
               </w:rPr>
-              <w:t xml:space="preserve">Backend </w:t>
+              <w:t>Backend</w:t>
+            </w:r>
+            <w:proofErr w:type="spellEnd"/>
+            <w:r>
+              <w:rPr>
+                <w:rFonts w:eastAsia="Times New Roman" w:cstheme="minorHAnsi"/>
+                <w:b/>
+                <w:bCs/>
+                <w:color w:val="000000"/>
+                <w:kern w:val="0"/>
+                <w:sz w:val="28"/>
+                <w:szCs w:val="28"/>
+                <w:lang w:eastAsia="it-IT"/>
+                <w14:ligatures w14:val="none"/>
+              </w:rPr>
+              <w:t xml:space="preserve"> </w:t>
             </w:r>
           </w:p>
         </w:tc>
@@ -3507,6 +3736,7 @@
                 <w14:ligatures w14:val="none"/>
               </w:rPr>
             </w:pPr>
+            <w:proofErr w:type="spellStart"/>
             <w:r>
               <w:rPr>
                 <w:rFonts w:eastAsia="Times New Roman" w:cstheme="minorHAnsi"/>
@@ -3517,7 +3747,20 @@
                 <w:lang w:eastAsia="it-IT"/>
                 <w14:ligatures w14:val="none"/>
               </w:rPr>
-              <w:t xml:space="preserve">PostgreSQL </w:t>
+              <w:t>PostgreSQL</w:t>
+            </w:r>
+            <w:proofErr w:type="spellEnd"/>
+            <w:r>
+              <w:rPr>
+                <w:rFonts w:eastAsia="Times New Roman" w:cstheme="minorHAnsi"/>
+                <w:color w:val="000000"/>
+                <w:kern w:val="0"/>
+                <w:sz w:val="28"/>
+                <w:szCs w:val="28"/>
+                <w:lang w:eastAsia="it-IT"/>
+                <w14:ligatures w14:val="none"/>
+              </w:rPr>
+              <w:t xml:space="preserve"> </w:t>
             </w:r>
           </w:p>
         </w:tc>
@@ -3637,6 +3880,7 @@
                 <w14:ligatures w14:val="none"/>
               </w:rPr>
             </w:pPr>
+            <w:proofErr w:type="spellStart"/>
             <w:r>
               <w:rPr>
                 <w:rFonts w:eastAsia="Times New Roman" w:cstheme="minorHAnsi"/>
@@ -3647,7 +3891,20 @@
                 <w:lang w:eastAsia="it-IT"/>
                 <w14:ligatures w14:val="none"/>
               </w:rPr>
-              <w:t xml:space="preserve">Unity </w:t>
+              <w:t>Unity</w:t>
+            </w:r>
+            <w:proofErr w:type="spellEnd"/>
+            <w:r>
+              <w:rPr>
+                <w:rFonts w:eastAsia="Times New Roman" w:cstheme="minorHAnsi"/>
+                <w:color w:val="000000"/>
+                <w:kern w:val="0"/>
+                <w:sz w:val="28"/>
+                <w:szCs w:val="28"/>
+                <w:lang w:eastAsia="it-IT"/>
+                <w14:ligatures w14:val="none"/>
+              </w:rPr>
+              <w:t xml:space="preserve"> </w:t>
             </w:r>
             <w:r>
               <w:rPr>
@@ -3709,7 +3966,33 @@
                 <w:lang w:eastAsia="it-IT"/>
                 <w14:ligatures w14:val="none"/>
               </w:rPr>
-              <w:t xml:space="preserve"> e realizzazione, grazie al sistema integrato NavMesh. </w:t>
+              <w:t xml:space="preserve"> e realizzazione, grazie al sistema integrato </w:t>
+            </w:r>
+            <w:proofErr w:type="spellStart"/>
+            <w:r>
+              <w:rPr>
+                <w:rFonts w:eastAsia="Times New Roman" w:cstheme="minorHAnsi"/>
+                <w:color w:val="000000"/>
+                <w:kern w:val="0"/>
+                <w:sz w:val="28"/>
+                <w:szCs w:val="28"/>
+                <w:lang w:eastAsia="it-IT"/>
+                <w14:ligatures w14:val="none"/>
+              </w:rPr>
+              <w:t>NavMesh</w:t>
+            </w:r>
+            <w:proofErr w:type="spellEnd"/>
+            <w:r>
+              <w:rPr>
+                <w:rFonts w:eastAsia="Times New Roman" w:cstheme="minorHAnsi"/>
+                <w:color w:val="000000"/>
+                <w:kern w:val="0"/>
+                <w:sz w:val="28"/>
+                <w:szCs w:val="28"/>
+                <w:lang w:eastAsia="it-IT"/>
+                <w14:ligatures w14:val="none"/>
+              </w:rPr>
+              <w:t xml:space="preserve">. </w:t>
             </w:r>
           </w:p>
         </w:tc>
@@ -3960,7 +4243,59 @@
                 <w:lang w:eastAsia="it-IT"/>
                 <w14:ligatures w14:val="none"/>
               </w:rPr>
-              <w:t>Tecnologia cross-platform che garantisce portabilità e contiene librerie per integrare Unity come se fosse una schermata dell’app.</w:t>
+              <w:t>Tecnologia cross-</w:t>
+            </w:r>
+            <w:proofErr w:type="spellStart"/>
+            <w:r>
+              <w:rPr>
+                <w:rFonts w:eastAsia="Times New Roman" w:cstheme="minorHAnsi"/>
+                <w:color w:val="000000"/>
+                <w:kern w:val="0"/>
+                <w:sz w:val="28"/>
+                <w:szCs w:val="28"/>
+                <w:lang w:eastAsia="it-IT"/>
+                <w14:ligatures w14:val="none"/>
+              </w:rPr>
+              <w:t>platform</w:t>
+            </w:r>
+            <w:proofErr w:type="spellEnd"/>
+            <w:r>
+              <w:rPr>
+                <w:rFonts w:eastAsia="Times New Roman" w:cstheme="minorHAnsi"/>
+                <w:color w:val="000000"/>
+                <w:kern w:val="0"/>
+                <w:sz w:val="28"/>
+                <w:szCs w:val="28"/>
+                <w:lang w:eastAsia="it-IT"/>
+                <w14:ligatures w14:val="none"/>
+              </w:rPr>
+              <w:t xml:space="preserve"> che garantisce portabilità e contiene librerie per integrare </w:t>
+            </w:r>
+            <w:proofErr w:type="spellStart"/>
+            <w:r>
+              <w:rPr>
+                <w:rFonts w:eastAsia="Times New Roman" w:cstheme="minorHAnsi"/>
+                <w:color w:val="000000"/>
+                <w:kern w:val="0"/>
+                <w:sz w:val="28"/>
+                <w:szCs w:val="28"/>
+                <w:lang w:eastAsia="it-IT"/>
+                <w14:ligatures w14:val="none"/>
+              </w:rPr>
+              <w:t>Unity</w:t>
+            </w:r>
+            <w:proofErr w:type="spellEnd"/>
+            <w:r>
+              <w:rPr>
+                <w:rFonts w:eastAsia="Times New Roman" w:cstheme="minorHAnsi"/>
+                <w:color w:val="000000"/>
+                <w:kern w:val="0"/>
+                <w:sz w:val="28"/>
+                <w:szCs w:val="28"/>
+                <w:lang w:eastAsia="it-IT"/>
+                <w14:ligatures w14:val="none"/>
+              </w:rPr>
+              <w:t xml:space="preserve"> come se fosse una schermata dell’app.</w:t>
             </w:r>
           </w:p>
         </w:tc>
@@ -4056,6 +4391,7 @@
         </w:rPr>
         <w:t xml:space="preserve">su </w:t>
       </w:r>
+      <w:proofErr w:type="spellStart"/>
       <w:r>
         <w:rPr>
           <w:rFonts w:cstheme="minorHAnsi"/>
@@ -4070,8 +4406,27 @@
           <w:sz w:val="28"/>
           <w:szCs w:val="28"/>
         </w:rPr>
-        <w:t>outube per rendere il modello Unity</w:t>
-      </w:r>
+        <w:t>outube</w:t>
+      </w:r>
+      <w:proofErr w:type="spellEnd"/>
+      <w:r>
+        <w:rPr>
+          <w:rFonts w:cstheme="minorHAnsi"/>
+          <w:sz w:val="28"/>
+          <w:szCs w:val="28"/>
+        </w:rPr>
+        <w:t xml:space="preserve"> per rendere il modello </w:t>
+      </w:r>
+      <w:proofErr w:type="spellStart"/>
+      <w:r>
+        <w:rPr>
+          <w:rFonts w:cstheme="minorHAnsi"/>
+          <w:sz w:val="28"/>
+          <w:szCs w:val="28"/>
+        </w:rPr>
+        <w:t>Unity</w:t>
+      </w:r>
+      <w:proofErr w:type="spellEnd"/>
       <w:r>
         <w:rPr>
           <w:rFonts w:cstheme="minorHAnsi"/>
@@ -5160,8 +5515,17 @@
           <w:sz w:val="28"/>
           <w:szCs w:val="28"/>
         </w:rPr>
-        <w:t xml:space="preserve"> e della stessa piattaforma Unity</w:t>
-      </w:r>
+        <w:t xml:space="preserve"> e della stessa piattaforma </w:t>
+      </w:r>
+      <w:proofErr w:type="spellStart"/>
+      <w:r>
+        <w:rPr>
+          <w:sz w:val="28"/>
+          <w:szCs w:val="28"/>
+        </w:rPr>
+        <w:t>Unity</w:t>
+      </w:r>
+      <w:proofErr w:type="spellEnd"/>
       <w:r>
         <w:rPr>
           <w:sz w:val="28"/>
@@ -5346,7 +5710,23 @@
           <w:sz w:val="28"/>
           <w:szCs w:val="28"/>
         </w:rPr>
-        <w:t xml:space="preserve">er rendere il tutto più semplice e coerente si potrebbe implementare tutto il sistema di prenotazione su Unity, andando a rimuovere l’app “container” e permettendo all’utente di </w:t>
+        <w:t xml:space="preserve">er rendere il tutto più semplice e coerente si potrebbe implementare tutto il sistema di prenotazione su </w:t>
+      </w:r>
+      <w:proofErr w:type="spellStart"/>
+      <w:r>
+        <w:rPr>
+          <w:sz w:val="28"/>
+          <w:szCs w:val="28"/>
+        </w:rPr>
+        <w:t>Unity</w:t>
+      </w:r>
+      <w:proofErr w:type="spellEnd"/>
+      <w:r>
+        <w:rPr>
+          <w:sz w:val="28"/>
+          <w:szCs w:val="28"/>
+        </w:rPr>
+        <w:t xml:space="preserve">, andando a rimuovere l’app “container” e permettendo all’utente di </w:t>
       </w:r>
       <w:r>
         <w:rPr>
@@ -5423,7 +5803,23 @@
           <w:sz w:val="28"/>
           <w:szCs w:val="28"/>
         </w:rPr>
-        <w:t xml:space="preserve">Il progetto ci ha permesso di acquisire conoscenze pratiche nell’utilizzo di piattaforme come Unity o GitHub, “soft skills” </w:t>
+        <w:t xml:space="preserve">Il progetto ci ha permesso di acquisire conoscenze pratiche nell’utilizzo di piattaforme come </w:t>
+      </w:r>
+      <w:proofErr w:type="spellStart"/>
+      <w:r>
+        <w:rPr>
+          <w:sz w:val="28"/>
+          <w:szCs w:val="28"/>
+        </w:rPr>
+        <w:t>Unity</w:t>
+      </w:r>
+      <w:proofErr w:type="spellEnd"/>
+      <w:r>
+        <w:rPr>
+          <w:sz w:val="28"/>
+          <w:szCs w:val="28"/>
+        </w:rPr>
+        <w:t xml:space="preserve"> o GitHub, “soft skills” </w:t>
       </w:r>
       <w:r>
         <w:rPr>
@@ -5453,12 +5849,21 @@
         </w:rPr>
         <w:t xml:space="preserve">, </w:t>
       </w:r>
-      <w:r>
-        <w:rPr>
-          <w:sz w:val="28"/>
-          <w:szCs w:val="28"/>
-        </w:rPr>
-        <w:t>problem solving</w:t>
+      <w:proofErr w:type="spellStart"/>
+      <w:r>
+        <w:rPr>
+          <w:sz w:val="28"/>
+          <w:szCs w:val="28"/>
+        </w:rPr>
+        <w:t>problem</w:t>
+      </w:r>
+      <w:proofErr w:type="spellEnd"/>
+      <w:r>
+        <w:rPr>
+          <w:sz w:val="28"/>
+          <w:szCs w:val="28"/>
+        </w:rPr>
+        <w:t xml:space="preserve"> solving</w:t>
       </w:r>
       <w:r>
         <w:rPr>

</xml_diff>

<commit_message>
correzione errori lessicali relazione
</commit_message>
<xml_diff>
--- a/Gruppo73/Relazione.docx
+++ b/Gruppo73/Relazione.docx
@@ -21,7 +21,6 @@
         </w:rPr>
         <w:t xml:space="preserve"> </w:t>
       </w:r>
-      <w:proofErr w:type="spellStart"/>
       <w:r>
         <w:rPr>
           <w:b/>
@@ -58,7 +57,6 @@
         </w:rPr>
         <w:t>arking</w:t>
       </w:r>
-      <w:proofErr w:type="spellEnd"/>
     </w:p>
     <w:p>
       <w:pPr>
@@ -81,7 +79,6 @@
         </w:rPr>
         <w:t xml:space="preserve">Progetto </w:t>
       </w:r>
-      <w:proofErr w:type="spellStart"/>
       <w:r>
         <w:rPr>
           <w:b/>
@@ -91,7 +88,6 @@
         </w:rPr>
         <w:t>EasyParking</w:t>
       </w:r>
-      <w:proofErr w:type="spellEnd"/>
       <w:r>
         <w:rPr>
           <w:sz w:val="28"/>
@@ -126,28 +122,42 @@
           <w:sz w:val="28"/>
           <w:szCs w:val="28"/>
         </w:rPr>
-        <w:t>ffettuato l’accesso, sceglie in quale</w:t>
-      </w:r>
-      <w:r>
-        <w:rPr>
-          <w:sz w:val="28"/>
-          <w:szCs w:val="28"/>
-        </w:rPr>
-        <w:t xml:space="preserve"> località</w:t>
-      </w:r>
-      <w:r>
-        <w:rPr>
-          <w:sz w:val="28"/>
-          <w:szCs w:val="28"/>
-        </w:rPr>
-        <w:t xml:space="preserve"> vuole andare</w:t>
-      </w:r>
-      <w:r>
-        <w:rPr>
-          <w:sz w:val="28"/>
-          <w:szCs w:val="28"/>
-        </w:rPr>
-        <w:t xml:space="preserve"> e in che data.</w:t>
+        <w:t xml:space="preserve">ffettuato l’accesso, sceglie </w:t>
+      </w:r>
+      <w:r>
+        <w:rPr>
+          <w:sz w:val="28"/>
+          <w:szCs w:val="28"/>
+        </w:rPr>
+        <w:t>tramite una mappa 2D la sede</w:t>
+      </w:r>
+      <w:r>
+        <w:rPr>
+          <w:sz w:val="28"/>
+          <w:szCs w:val="28"/>
+        </w:rPr>
+        <w:t xml:space="preserve"> del locale e</w:t>
+      </w:r>
+      <w:r>
+        <w:rPr>
+          <w:sz w:val="28"/>
+          <w:szCs w:val="28"/>
+        </w:rPr>
+        <w:t xml:space="preserve"> in che data</w:t>
+      </w:r>
+      <w:r>
+        <w:rPr>
+          <w:sz w:val="28"/>
+          <w:szCs w:val="28"/>
+        </w:rPr>
+        <w:t xml:space="preserve"> vuole andarci</w:t>
+      </w:r>
+      <w:r>
+        <w:rPr>
+          <w:sz w:val="28"/>
+          <w:szCs w:val="28"/>
+        </w:rPr>
+        <w:t>.</w:t>
       </w:r>
       <w:r>
         <w:rPr>
@@ -235,17 +245,8 @@
           <w:sz w:val="28"/>
           <w:szCs w:val="28"/>
         </w:rPr>
-        <w:t xml:space="preserve"> realizzato su </w:t>
-      </w:r>
-      <w:proofErr w:type="spellStart"/>
-      <w:r>
-        <w:rPr>
-          <w:sz w:val="28"/>
-          <w:szCs w:val="28"/>
-        </w:rPr>
-        <w:t>Unity</w:t>
-      </w:r>
-      <w:proofErr w:type="spellEnd"/>
+        <w:t xml:space="preserve"> realizzato su Unity</w:t>
+      </w:r>
       <w:r>
         <w:rPr>
           <w:sz w:val="28"/>
@@ -331,7 +332,7 @@
         <w:rPr>
           <w:b/>
           <w:bCs/>
-          <w:color w:val="EE0000"/>
+          <w:color w:val="000000" w:themeColor="text1"/>
           <w:sz w:val="32"/>
           <w:szCs w:val="32"/>
         </w:rPr>
@@ -340,55 +341,219 @@
         <w:rPr>
           <w:b/>
           <w:bCs/>
-          <w:color w:val="EE0000"/>
-          <w:sz w:val="32"/>
-          <w:szCs w:val="32"/>
-        </w:rPr>
-        <w:t>PROBLEMA</w:t>
-      </w:r>
-    </w:p>
-    <w:p>
-      <w:pPr>
-        <w:rPr>
-          <w:color w:val="EE0000"/>
-          <w:sz w:val="28"/>
-          <w:szCs w:val="28"/>
-        </w:rPr>
-      </w:pPr>
-      <w:r>
-        <w:rPr>
-          <w:color w:val="EE0000"/>
-          <w:sz w:val="28"/>
-          <w:szCs w:val="28"/>
-        </w:rPr>
-        <w:t xml:space="preserve">Il problema principale che si vuole risolvere è l’utilizzo dei cosiddetti ‘parcheggiatori abusivi’. In questo modo si andrebbe a rimuovere quella figura, che spesso è designata in maniera illegale e si andrebbe a risolvere la problematica relativa al posto in cui viene lasciata l’auto, che spesso viene dimenticato. Il nostro progetto assicura dunque, un parcheggio sicuro ed autonomo, senza confusione </w:t>
-      </w:r>
-      <w:r>
-        <w:rPr>
-          <w:color w:val="EE0000"/>
-          <w:sz w:val="28"/>
-          <w:szCs w:val="28"/>
-        </w:rPr>
-        <w:t>né</w:t>
-      </w:r>
-      <w:r>
-        <w:rPr>
-          <w:color w:val="EE0000"/>
-          <w:sz w:val="28"/>
-          <w:szCs w:val="28"/>
-        </w:rPr>
-        <w:t xml:space="preserve"> incertezza.</w:t>
-      </w:r>
-    </w:p>
-    <w:p>
-      <w:pPr>
+          <w:color w:val="000000" w:themeColor="text1"/>
+          <w:sz w:val="36"/>
+          <w:szCs w:val="36"/>
+        </w:rPr>
+        <w:t>OBIETTI</w:t>
+      </w:r>
+      <w:r>
         <w:rPr>
           <w:b/>
           <w:bCs/>
-          <w:sz w:val="28"/>
-          <w:szCs w:val="28"/>
-        </w:rPr>
-      </w:pPr>
+          <w:color w:val="000000" w:themeColor="text1"/>
+          <w:sz w:val="36"/>
+          <w:szCs w:val="36"/>
+        </w:rPr>
+        <w:t>VI</w:t>
+      </w:r>
+    </w:p>
+    <w:p>
+      <w:pPr>
+        <w:rPr>
+          <w:color w:val="000000" w:themeColor="text1"/>
+          <w:sz w:val="28"/>
+          <w:szCs w:val="28"/>
+        </w:rPr>
+      </w:pPr>
+      <w:r>
+        <w:rPr>
+          <w:color w:val="000000" w:themeColor="text1"/>
+          <w:sz w:val="28"/>
+          <w:szCs w:val="28"/>
+        </w:rPr>
+        <w:t xml:space="preserve">Gli </w:t>
+      </w:r>
+      <w:r>
+        <w:rPr>
+          <w:color w:val="000000" w:themeColor="text1"/>
+          <w:sz w:val="28"/>
+          <w:szCs w:val="28"/>
+        </w:rPr>
+        <w:t>obiettivi che si pone il progetto sono:</w:t>
+      </w:r>
+    </w:p>
+    <w:p>
+      <w:pPr>
+        <w:pStyle w:val="Paragrafoelenco"/>
+        <w:numPr>
+          <w:ilvl w:val="0"/>
+          <w:numId w:val="38"/>
+        </w:numPr>
+        <w:rPr>
+          <w:color w:val="000000" w:themeColor="text1"/>
+          <w:sz w:val="28"/>
+          <w:szCs w:val="28"/>
+        </w:rPr>
+      </w:pPr>
+      <w:r>
+        <w:rPr>
+          <w:b/>
+          <w:bCs/>
+          <w:color w:val="000000" w:themeColor="text1"/>
+          <w:sz w:val="28"/>
+          <w:szCs w:val="28"/>
+        </w:rPr>
+        <w:t xml:space="preserve">Eliminazione </w:t>
+      </w:r>
+      <w:r>
+        <w:rPr>
+          <w:color w:val="000000" w:themeColor="text1"/>
+          <w:sz w:val="28"/>
+          <w:szCs w:val="28"/>
+        </w:rPr>
+        <w:t>dei cosiddetti “parcheggiatori abusivi”, figure designate solitamente in modo illegale dai gestori dei locali o da terzi</w:t>
+      </w:r>
+    </w:p>
+    <w:p>
+      <w:pPr>
+        <w:pStyle w:val="Paragrafoelenco"/>
+        <w:numPr>
+          <w:ilvl w:val="0"/>
+          <w:numId w:val="38"/>
+        </w:numPr>
+        <w:rPr>
+          <w:color w:val="000000" w:themeColor="text1"/>
+          <w:sz w:val="28"/>
+          <w:szCs w:val="28"/>
+        </w:rPr>
+      </w:pPr>
+      <w:r>
+        <w:rPr>
+          <w:b/>
+          <w:bCs/>
+          <w:color w:val="000000" w:themeColor="text1"/>
+          <w:sz w:val="28"/>
+          <w:szCs w:val="28"/>
+        </w:rPr>
+        <w:t>Localizzazione</w:t>
+      </w:r>
+      <w:r>
+        <w:rPr>
+          <w:color w:val="000000" w:themeColor="text1"/>
+          <w:sz w:val="28"/>
+          <w:szCs w:val="28"/>
+        </w:rPr>
+        <w:t xml:space="preserve"> della propria vettura, salvata nel sistema dell’app (in modo da risolvere le dimenticanze degli automobilisti)</w:t>
+      </w:r>
+    </w:p>
+    <w:p>
+      <w:pPr>
+        <w:pStyle w:val="Paragrafoelenco"/>
+        <w:numPr>
+          <w:ilvl w:val="0"/>
+          <w:numId w:val="38"/>
+        </w:numPr>
+        <w:rPr>
+          <w:color w:val="000000" w:themeColor="text1"/>
+          <w:sz w:val="28"/>
+          <w:szCs w:val="28"/>
+        </w:rPr>
+      </w:pPr>
+      <w:r>
+        <w:rPr>
+          <w:b/>
+          <w:bCs/>
+          <w:color w:val="000000" w:themeColor="text1"/>
+          <w:sz w:val="28"/>
+          <w:szCs w:val="28"/>
+        </w:rPr>
+        <w:t xml:space="preserve">Efficienza </w:t>
+      </w:r>
+      <w:r>
+        <w:rPr>
+          <w:color w:val="000000" w:themeColor="text1"/>
+          <w:sz w:val="28"/>
+          <w:szCs w:val="28"/>
+        </w:rPr>
+        <w:t>nel parcheggiare l’auto in autonomia</w:t>
+      </w:r>
+    </w:p>
+    <w:p>
+      <w:pPr>
+        <w:rPr>
+          <w:color w:val="000000" w:themeColor="text1"/>
+          <w:sz w:val="28"/>
+          <w:szCs w:val="28"/>
+        </w:rPr>
+      </w:pPr>
+      <w:r>
+        <w:rPr>
+          <w:color w:val="000000" w:themeColor="text1"/>
+          <w:sz w:val="28"/>
+          <w:szCs w:val="28"/>
+        </w:rPr>
+        <w:t>Il n</w:t>
+      </w:r>
+      <w:r>
+        <w:rPr>
+          <w:color w:val="000000" w:themeColor="text1"/>
+          <w:sz w:val="28"/>
+          <w:szCs w:val="28"/>
+        </w:rPr>
+        <w:t>ostro progetto assicura</w:t>
+      </w:r>
+      <w:r>
+        <w:rPr>
+          <w:color w:val="000000" w:themeColor="text1"/>
+          <w:sz w:val="28"/>
+          <w:szCs w:val="28"/>
+        </w:rPr>
+        <w:t xml:space="preserve"> dunque</w:t>
+      </w:r>
+      <w:r>
+        <w:rPr>
+          <w:color w:val="000000" w:themeColor="text1"/>
+          <w:sz w:val="28"/>
+          <w:szCs w:val="28"/>
+        </w:rPr>
+        <w:t xml:space="preserve">, un parcheggio sicuro ed autonomo, senza confusione </w:t>
+      </w:r>
+      <w:r>
+        <w:rPr>
+          <w:color w:val="000000" w:themeColor="text1"/>
+          <w:sz w:val="28"/>
+          <w:szCs w:val="28"/>
+        </w:rPr>
+        <w:t>né</w:t>
+      </w:r>
+      <w:r>
+        <w:rPr>
+          <w:color w:val="000000" w:themeColor="text1"/>
+          <w:sz w:val="28"/>
+          <w:szCs w:val="28"/>
+        </w:rPr>
+        <w:t xml:space="preserve"> incertezza.</w:t>
+      </w:r>
+    </w:p>
+    <w:p>
+      <w:pPr>
+        <w:rPr>
+          <w:b/>
+          <w:bCs/>
+          <w:sz w:val="28"/>
+          <w:szCs w:val="28"/>
+        </w:rPr>
+      </w:pPr>
+      <w:r>
+        <w:rPr>
+          <w:b/>
+          <w:bCs/>
+          <w:sz w:val="28"/>
+          <w:szCs w:val="28"/>
+        </w:rPr>
+        <w:t xml:space="preserve">  </w:t>
+      </w:r>
     </w:p>
     <w:p>
       <w:pPr>
@@ -451,6 +616,7 @@
           <w:sz w:val="36"/>
           <w:szCs w:val="36"/>
         </w:rPr>
+        <w:lastRenderedPageBreak/>
         <w:t>MODELLO DI PROCESSO E VALUTAZIONI INIZIALI</w:t>
       </w:r>
     </w:p>
@@ -499,10 +665,8 @@
           <w:sz w:val="32"/>
           <w:szCs w:val="32"/>
         </w:rPr>
-        <w:lastRenderedPageBreak/>
         <w:t xml:space="preserve">Diagramma di </w:t>
       </w:r>
-      <w:proofErr w:type="spellStart"/>
       <w:r>
         <w:rPr>
           <w:b/>
@@ -521,7 +685,6 @@
         </w:rPr>
         <w:t>antt</w:t>
       </w:r>
-      <w:proofErr w:type="spellEnd"/>
     </w:p>
     <w:p>
       <w:pPr>
@@ -1174,23 +1337,7 @@
                 <w:sz w:val="28"/>
                 <w:szCs w:val="28"/>
               </w:rPr>
-              <w:t xml:space="preserve">Incontri frequenti </w:t>
-            </w:r>
-            <w:proofErr w:type="gramStart"/>
-            <w:r>
-              <w:rPr>
-                <w:sz w:val="28"/>
-                <w:szCs w:val="28"/>
-              </w:rPr>
-              <w:t>del team</w:t>
-            </w:r>
-            <w:proofErr w:type="gramEnd"/>
-            <w:r>
-              <w:rPr>
-                <w:sz w:val="28"/>
-                <w:szCs w:val="28"/>
-              </w:rPr>
-              <w:t xml:space="preserve"> di sviluppo</w:t>
+              <w:t>Incontri frequenti del team di sviluppo</w:t>
             </w:r>
           </w:p>
         </w:tc>
@@ -1421,6 +1568,7 @@
           <w:sz w:val="28"/>
           <w:szCs w:val="28"/>
         </w:rPr>
+        <w:lastRenderedPageBreak/>
         <w:t>d = 0.38</w:t>
       </w:r>
     </w:p>
@@ -1470,7 +1618,6 @@
           <w:szCs w:val="28"/>
         </w:rPr>
       </w:pPr>
-      <w:proofErr w:type="spellStart"/>
       <w:r>
         <w:rPr>
           <w:b/>
@@ -1480,7 +1627,6 @@
         </w:rPr>
         <w:t>Effort</w:t>
       </w:r>
-      <w:proofErr w:type="spellEnd"/>
       <w:r>
         <w:rPr>
           <w:b/>
@@ -1573,23 +1719,7 @@
           <w:sz w:val="28"/>
           <w:szCs w:val="28"/>
         </w:rPr>
-        <w:t>= c x (</w:t>
-      </w:r>
-      <w:proofErr w:type="spellStart"/>
-      <w:r>
-        <w:rPr>
-          <w:sz w:val="28"/>
-          <w:szCs w:val="28"/>
-        </w:rPr>
-        <w:t>Effort</w:t>
-      </w:r>
-      <w:proofErr w:type="spellEnd"/>
-      <w:r>
-        <w:rPr>
-          <w:sz w:val="28"/>
-          <w:szCs w:val="28"/>
-        </w:rPr>
-        <w:t>)</w:t>
+        <w:t>= c x (Effort)</w:t>
       </w:r>
       <w:r>
         <w:rPr>
@@ -1916,23 +2046,29 @@
         </w:rPr>
         <w:t xml:space="preserve"> </w:t>
       </w:r>
-      <w:proofErr w:type="spellStart"/>
       <w:r>
         <w:rPr>
           <w:rFonts w:cstheme="minorHAnsi"/>
           <w:sz w:val="32"/>
           <w:szCs w:val="32"/>
         </w:rPr>
-        <w:t>Funcionality</w:t>
-      </w:r>
-      <w:proofErr w:type="spellEnd"/>
+        <w:t>Func</w:t>
+      </w:r>
       <w:r>
         <w:rPr>
           <w:rFonts w:cstheme="minorHAnsi"/>
           <w:sz w:val="32"/>
           <w:szCs w:val="32"/>
         </w:rPr>
-        <w:t>:</w:t>
+        <w:t>t</w:t>
+      </w:r>
+      <w:r>
+        <w:rPr>
+          <w:rFonts w:cstheme="minorHAnsi"/>
+          <w:sz w:val="32"/>
+          <w:szCs w:val="32"/>
+        </w:rPr>
+        <w:t>ionality:</w:t>
       </w:r>
     </w:p>
     <w:p>
@@ -2072,25 +2208,7 @@
           <w:sz w:val="28"/>
           <w:szCs w:val="28"/>
         </w:rPr>
-        <w:t xml:space="preserve"> </w:t>
-      </w:r>
-      <w:proofErr w:type="spellStart"/>
-      <w:r>
-        <w:rPr>
-          <w:rFonts w:cstheme="minorHAnsi"/>
-          <w:sz w:val="28"/>
-          <w:szCs w:val="28"/>
-        </w:rPr>
-        <w:t>Unity</w:t>
-      </w:r>
-      <w:proofErr w:type="spellEnd"/>
-      <w:r>
-        <w:rPr>
-          <w:rFonts w:cstheme="minorHAnsi"/>
-          <w:sz w:val="28"/>
-          <w:szCs w:val="28"/>
-        </w:rPr>
-        <w:t xml:space="preserve">) </w:t>
+        <w:t xml:space="preserve"> Unity) </w:t>
       </w:r>
       <w:r>
         <w:rPr>
@@ -2168,7 +2286,6 @@
         </w:rPr>
         <w:t xml:space="preserve"> </w:t>
       </w:r>
-      <w:proofErr w:type="spellStart"/>
       <w:r>
         <w:rPr>
           <w:rFonts w:cstheme="minorHAnsi"/>
@@ -2177,7 +2294,6 @@
         </w:rPr>
         <w:t>Usability</w:t>
       </w:r>
-      <w:proofErr w:type="spellEnd"/>
     </w:p>
     <w:p>
       <w:pPr>
@@ -2442,6 +2558,7 @@
           <w:sz w:val="28"/>
           <w:szCs w:val="28"/>
         </w:rPr>
+        <w:lastRenderedPageBreak/>
         <w:t>In caso di interruzione della sessione utente (es. chiusura browser per sbaglio) i dati inseriti nel form devono essere recuperabili alla riapertura della pagina per almeno 30 minuti</w:t>
       </w:r>
     </w:p>
@@ -2465,16 +2582,7 @@
           <w:sz w:val="28"/>
           <w:szCs w:val="28"/>
         </w:rPr>
-        <w:t xml:space="preserve">Se il gateway di pagamento esterno (es. PayPal) non risponde, il sistema non deve andare in crash. Deve invece salvare la prenotazione come 'In </w:t>
-      </w:r>
-      <w:r>
-        <w:rPr>
-          <w:rFonts w:cstheme="minorHAnsi"/>
-          <w:sz w:val="28"/>
-          <w:szCs w:val="28"/>
-        </w:rPr>
-        <w:lastRenderedPageBreak/>
-        <w:t>attesa di pagamento' e permettere all'utente di riprovare il pagamento entro 15 minuti</w:t>
+        <w:t>Se il gateway di pagamento esterno (es. PayPal) non risponde, il sistema non deve andare in crash. Deve invece salvare la prenotazione come 'In attesa di pagamento' e permettere all'utente di riprovare il pagamento entro 15 minuti</w:t>
       </w:r>
     </w:p>
     <w:p>
@@ -2573,23 +2681,13 @@
         </w:rPr>
         <w:t xml:space="preserve"> per i posti disponibili (controllo data/ora) deve rispondere in meno di </w:t>
       </w:r>
-      <w:proofErr w:type="gramStart"/>
-      <w:r>
-        <w:rPr>
-          <w:rFonts w:cstheme="minorHAnsi"/>
-          <w:sz w:val="28"/>
-          <w:szCs w:val="28"/>
-        </w:rPr>
-        <w:t>5</w:t>
-      </w:r>
-      <w:proofErr w:type="gramEnd"/>
-      <w:r>
-        <w:rPr>
-          <w:rFonts w:cstheme="minorHAnsi"/>
-          <w:sz w:val="28"/>
-          <w:szCs w:val="28"/>
-        </w:rPr>
-        <w:t xml:space="preserve"> </w:t>
+      <w:r>
+        <w:rPr>
+          <w:rFonts w:cstheme="minorHAnsi"/>
+          <w:sz w:val="28"/>
+          <w:szCs w:val="28"/>
+        </w:rPr>
+        <w:t xml:space="preserve">5 </w:t>
       </w:r>
       <w:r>
         <w:rPr>
@@ -2687,18 +2785,8 @@
           <w:sz w:val="32"/>
           <w:szCs w:val="32"/>
         </w:rPr>
-        <w:t xml:space="preserve"> </w:t>
-      </w:r>
-      <w:proofErr w:type="spellStart"/>
-      <w:r>
-        <w:rPr>
-          <w:rFonts w:cstheme="minorHAnsi"/>
-          <w:sz w:val="32"/>
-          <w:szCs w:val="32"/>
-        </w:rPr>
-        <w:t>Supportability</w:t>
-      </w:r>
-      <w:proofErr w:type="spellEnd"/>
+        <w:t xml:space="preserve"> Supportability</w:t>
+      </w:r>
     </w:p>
     <w:p>
       <w:pPr>
@@ -2839,25 +2927,7 @@
           <w:sz w:val="28"/>
           <w:szCs w:val="28"/>
         </w:rPr>
-        <w:t xml:space="preserve">Il sistema deve integrare uno strumento di monitoraggio degli errori che notifichi </w:t>
-      </w:r>
-      <w:proofErr w:type="gramStart"/>
-      <w:r>
-        <w:rPr>
-          <w:rFonts w:cstheme="minorHAnsi"/>
-          <w:sz w:val="28"/>
-          <w:szCs w:val="28"/>
-        </w:rPr>
-        <w:t>il team tecnico</w:t>
-      </w:r>
-      <w:proofErr w:type="gramEnd"/>
-      <w:r>
-        <w:rPr>
-          <w:rFonts w:cstheme="minorHAnsi"/>
-          <w:sz w:val="28"/>
-          <w:szCs w:val="28"/>
-        </w:rPr>
-        <w:t xml:space="preserve"> in tempo reale se un utente incontra un errore durante il pagamento</w:t>
+        <w:t>Il sistema deve integrare uno strumento di monitoraggio degli errori che notifichi il team tecnico in tempo reale se un utente incontra un errore durante il pagamento</w:t>
       </w:r>
     </w:p>
     <w:p>
@@ -2942,36 +3012,16 @@
           <w:sz w:val="28"/>
           <w:szCs w:val="28"/>
         </w:rPr>
-        <w:t xml:space="preserve">, dove l'applicazione mobile funge da "container" che ospita il modulo </w:t>
-      </w:r>
-      <w:proofErr w:type="spellStart"/>
-      <w:r>
-        <w:rPr>
-          <w:rFonts w:cstheme="minorHAnsi"/>
-          <w:sz w:val="28"/>
-          <w:szCs w:val="28"/>
-        </w:rPr>
-        <w:t>Unity</w:t>
-      </w:r>
-      <w:proofErr w:type="spellEnd"/>
-      <w:r>
-        <w:rPr>
-          <w:rFonts w:cstheme="minorHAnsi"/>
-          <w:sz w:val="28"/>
-          <w:szCs w:val="28"/>
-        </w:rPr>
-        <w:t xml:space="preserve"> tramite la tecnologia "</w:t>
-      </w:r>
-      <w:proofErr w:type="spellStart"/>
-      <w:r>
-        <w:rPr>
-          <w:rFonts w:cstheme="minorHAnsi"/>
-          <w:sz w:val="28"/>
-          <w:szCs w:val="28"/>
-        </w:rPr>
-        <w:t>Unity</w:t>
-      </w:r>
-      <w:proofErr w:type="spellEnd"/>
+        <w:t>, dove l'applicazione mobile funge da "container" che ospita il modulo Unity tramite la tecnologia "Unity as a Library" (UaaL).</w:t>
+      </w:r>
+      <w:r>
+        <w:rPr>
+          <w:rFonts w:cstheme="minorHAnsi"/>
+          <w:sz w:val="28"/>
+          <w:szCs w:val="28"/>
+        </w:rPr>
+        <w:t xml:space="preserve"> Tale modello è il più adatto poiché consente al team di sviluppo di scalare e distribuire i servizi separatamente, in modo agile e resiliente</w:t>
+      </w:r>
       <w:r>
         <w:rPr>
           <w:rFonts w:cstheme="minorHAnsi"/>
@@ -2980,41 +3030,21 @@
         </w:rPr>
         <w:t xml:space="preserve"> </w:t>
       </w:r>
-      <w:proofErr w:type="spellStart"/>
-      <w:r>
-        <w:rPr>
-          <w:rFonts w:cstheme="minorHAnsi"/>
-          <w:sz w:val="28"/>
-          <w:szCs w:val="28"/>
-        </w:rPr>
-        <w:t>as</w:t>
-      </w:r>
-      <w:proofErr w:type="spellEnd"/>
-      <w:r>
-        <w:rPr>
-          <w:rFonts w:cstheme="minorHAnsi"/>
-          <w:sz w:val="28"/>
-          <w:szCs w:val="28"/>
-        </w:rPr>
-        <w:t xml:space="preserve"> a Library" (</w:t>
-      </w:r>
-      <w:proofErr w:type="spellStart"/>
-      <w:r>
-        <w:rPr>
-          <w:rFonts w:cstheme="minorHAnsi"/>
-          <w:sz w:val="28"/>
-          <w:szCs w:val="28"/>
-        </w:rPr>
-        <w:t>UaaL</w:t>
-      </w:r>
-      <w:proofErr w:type="spellEnd"/>
-      <w:r>
-        <w:rPr>
-          <w:rFonts w:cstheme="minorHAnsi"/>
-          <w:sz w:val="28"/>
-          <w:szCs w:val="28"/>
-        </w:rPr>
-        <w:t>).</w:t>
+      <w:r>
+        <w:rPr>
+          <w:rFonts w:cstheme="minorHAnsi"/>
+          <w:sz w:val="28"/>
+          <w:szCs w:val="28"/>
+        </w:rPr>
+        <w:t>(</w:t>
+      </w:r>
+      <w:r>
+        <w:rPr>
+          <w:rFonts w:cstheme="minorHAnsi"/>
+          <w:sz w:val="28"/>
+          <w:szCs w:val="28"/>
+        </w:rPr>
+        <w:t>un guasto in un servizio non compromette l’intera app).</w:t>
       </w:r>
     </w:p>
     <w:p>
@@ -3060,7 +3090,6 @@
           <w:szCs w:val="28"/>
         </w:rPr>
       </w:pPr>
-      <w:proofErr w:type="spellStart"/>
       <w:r>
         <w:rPr>
           <w:rFonts w:cstheme="minorHAnsi"/>
@@ -3069,18 +3098,7 @@
           <w:sz w:val="28"/>
           <w:szCs w:val="28"/>
         </w:rPr>
-        <w:t>Frontend</w:t>
-      </w:r>
-      <w:proofErr w:type="spellEnd"/>
-      <w:r>
-        <w:rPr>
-          <w:rFonts w:cstheme="minorHAnsi"/>
-          <w:b/>
-          <w:bCs/>
-          <w:sz w:val="28"/>
-          <w:szCs w:val="28"/>
-        </w:rPr>
-        <w:t xml:space="preserve"> (Mobile Client):</w:t>
+        <w:t>Frontend (Mobile Client):</w:t>
       </w:r>
       <w:r>
         <w:rPr>
@@ -3120,7 +3138,6 @@
           <w:szCs w:val="28"/>
         </w:rPr>
       </w:pPr>
-      <w:proofErr w:type="spellStart"/>
       <w:r>
         <w:rPr>
           <w:rFonts w:cstheme="minorHAnsi"/>
@@ -3129,18 +3146,8 @@
           <w:sz w:val="28"/>
           <w:szCs w:val="28"/>
         </w:rPr>
-        <w:t>Backend</w:t>
-      </w:r>
-      <w:proofErr w:type="spellEnd"/>
-      <w:r>
-        <w:rPr>
-          <w:rFonts w:cstheme="minorHAnsi"/>
-          <w:b/>
-          <w:bCs/>
-          <w:sz w:val="28"/>
-          <w:szCs w:val="28"/>
-        </w:rPr>
-        <w:t xml:space="preserve"> (Server):</w:t>
+        <w:lastRenderedPageBreak/>
+        <w:t>Backend (Server):</w:t>
       </w:r>
       <w:r>
         <w:rPr>
@@ -3405,7 +3412,6 @@
                 <w:lang w:eastAsia="it-IT"/>
                 <w14:ligatures w14:val="none"/>
               </w:rPr>
-              <w:lastRenderedPageBreak/>
               <w:t xml:space="preserve">Categoria </w:t>
             </w:r>
           </w:p>
@@ -3523,7 +3529,6 @@
                 <w14:ligatures w14:val="none"/>
               </w:rPr>
             </w:pPr>
-            <w:proofErr w:type="spellStart"/>
             <w:r>
               <w:rPr>
                 <w:rFonts w:eastAsia="Times New Roman" w:cstheme="minorHAnsi"/>
@@ -3536,22 +3541,7 @@
                 <w:lang w:eastAsia="it-IT"/>
                 <w14:ligatures w14:val="none"/>
               </w:rPr>
-              <w:t>Backend</w:t>
-            </w:r>
-            <w:proofErr w:type="spellEnd"/>
-            <w:r>
-              <w:rPr>
-                <w:rFonts w:eastAsia="Times New Roman" w:cstheme="minorHAnsi"/>
-                <w:b/>
-                <w:bCs/>
-                <w:color w:val="000000"/>
-                <w:kern w:val="0"/>
-                <w:sz w:val="28"/>
-                <w:szCs w:val="28"/>
-                <w:lang w:eastAsia="it-IT"/>
-                <w14:ligatures w14:val="none"/>
-              </w:rPr>
-              <w:t xml:space="preserve"> </w:t>
+              <w:t xml:space="preserve">Backend </w:t>
             </w:r>
           </w:p>
         </w:tc>
@@ -3736,7 +3726,6 @@
                 <w14:ligatures w14:val="none"/>
               </w:rPr>
             </w:pPr>
-            <w:proofErr w:type="spellStart"/>
             <w:r>
               <w:rPr>
                 <w:rFonts w:eastAsia="Times New Roman" w:cstheme="minorHAnsi"/>
@@ -3747,20 +3736,7 @@
                 <w:lang w:eastAsia="it-IT"/>
                 <w14:ligatures w14:val="none"/>
               </w:rPr>
-              <w:t>PostgreSQL</w:t>
-            </w:r>
-            <w:proofErr w:type="spellEnd"/>
-            <w:r>
-              <w:rPr>
-                <w:rFonts w:eastAsia="Times New Roman" w:cstheme="minorHAnsi"/>
-                <w:color w:val="000000"/>
-                <w:kern w:val="0"/>
-                <w:sz w:val="28"/>
-                <w:szCs w:val="28"/>
-                <w:lang w:eastAsia="it-IT"/>
-                <w14:ligatures w14:val="none"/>
-              </w:rPr>
-              <w:t xml:space="preserve"> </w:t>
+              <w:t xml:space="preserve">PostgreSQL </w:t>
             </w:r>
           </w:p>
         </w:tc>
@@ -3880,7 +3856,6 @@
                 <w14:ligatures w14:val="none"/>
               </w:rPr>
             </w:pPr>
-            <w:proofErr w:type="spellStart"/>
             <w:r>
               <w:rPr>
                 <w:rFonts w:eastAsia="Times New Roman" w:cstheme="minorHAnsi"/>
@@ -3891,20 +3866,7 @@
                 <w:lang w:eastAsia="it-IT"/>
                 <w14:ligatures w14:val="none"/>
               </w:rPr>
-              <w:t>Unity</w:t>
-            </w:r>
-            <w:proofErr w:type="spellEnd"/>
-            <w:r>
-              <w:rPr>
-                <w:rFonts w:eastAsia="Times New Roman" w:cstheme="minorHAnsi"/>
-                <w:color w:val="000000"/>
-                <w:kern w:val="0"/>
-                <w:sz w:val="28"/>
-                <w:szCs w:val="28"/>
-                <w:lang w:eastAsia="it-IT"/>
-                <w14:ligatures w14:val="none"/>
-              </w:rPr>
-              <w:t xml:space="preserve"> </w:t>
+              <w:t xml:space="preserve">Unity </w:t>
             </w:r>
             <w:r>
               <w:rPr>
@@ -3966,33 +3928,7 @@
                 <w:lang w:eastAsia="it-IT"/>
                 <w14:ligatures w14:val="none"/>
               </w:rPr>
-              <w:t xml:space="preserve"> e realizzazione, grazie al sistema integrato </w:t>
-            </w:r>
-            <w:proofErr w:type="spellStart"/>
-            <w:r>
-              <w:rPr>
-                <w:rFonts w:eastAsia="Times New Roman" w:cstheme="minorHAnsi"/>
-                <w:color w:val="000000"/>
-                <w:kern w:val="0"/>
-                <w:sz w:val="28"/>
-                <w:szCs w:val="28"/>
-                <w:lang w:eastAsia="it-IT"/>
-                <w14:ligatures w14:val="none"/>
-              </w:rPr>
-              <w:t>NavMesh</w:t>
-            </w:r>
-            <w:proofErr w:type="spellEnd"/>
-            <w:r>
-              <w:rPr>
-                <w:rFonts w:eastAsia="Times New Roman" w:cstheme="minorHAnsi"/>
-                <w:color w:val="000000"/>
-                <w:kern w:val="0"/>
-                <w:sz w:val="28"/>
-                <w:szCs w:val="28"/>
-                <w:lang w:eastAsia="it-IT"/>
-                <w14:ligatures w14:val="none"/>
-              </w:rPr>
-              <w:t xml:space="preserve">. </w:t>
+              <w:t xml:space="preserve"> e realizzazione, grazie al sistema integrato NavMesh. </w:t>
             </w:r>
           </w:p>
         </w:tc>
@@ -4243,59 +4179,7 @@
                 <w:lang w:eastAsia="it-IT"/>
                 <w14:ligatures w14:val="none"/>
               </w:rPr>
-              <w:t>Tecnologia cross-</w:t>
-            </w:r>
-            <w:proofErr w:type="spellStart"/>
-            <w:r>
-              <w:rPr>
-                <w:rFonts w:eastAsia="Times New Roman" w:cstheme="minorHAnsi"/>
-                <w:color w:val="000000"/>
-                <w:kern w:val="0"/>
-                <w:sz w:val="28"/>
-                <w:szCs w:val="28"/>
-                <w:lang w:eastAsia="it-IT"/>
-                <w14:ligatures w14:val="none"/>
-              </w:rPr>
-              <w:t>platform</w:t>
-            </w:r>
-            <w:proofErr w:type="spellEnd"/>
-            <w:r>
-              <w:rPr>
-                <w:rFonts w:eastAsia="Times New Roman" w:cstheme="minorHAnsi"/>
-                <w:color w:val="000000"/>
-                <w:kern w:val="0"/>
-                <w:sz w:val="28"/>
-                <w:szCs w:val="28"/>
-                <w:lang w:eastAsia="it-IT"/>
-                <w14:ligatures w14:val="none"/>
-              </w:rPr>
-              <w:t xml:space="preserve"> che garantisce portabilità e contiene librerie per integrare </w:t>
-            </w:r>
-            <w:proofErr w:type="spellStart"/>
-            <w:r>
-              <w:rPr>
-                <w:rFonts w:eastAsia="Times New Roman" w:cstheme="minorHAnsi"/>
-                <w:color w:val="000000"/>
-                <w:kern w:val="0"/>
-                <w:sz w:val="28"/>
-                <w:szCs w:val="28"/>
-                <w:lang w:eastAsia="it-IT"/>
-                <w14:ligatures w14:val="none"/>
-              </w:rPr>
-              <w:t>Unity</w:t>
-            </w:r>
-            <w:proofErr w:type="spellEnd"/>
-            <w:r>
-              <w:rPr>
-                <w:rFonts w:eastAsia="Times New Roman" w:cstheme="minorHAnsi"/>
-                <w:color w:val="000000"/>
-                <w:kern w:val="0"/>
-                <w:sz w:val="28"/>
-                <w:szCs w:val="28"/>
-                <w:lang w:eastAsia="it-IT"/>
-                <w14:ligatures w14:val="none"/>
-              </w:rPr>
-              <w:t xml:space="preserve"> come se fosse una schermata dell’app.</w:t>
+              <w:t>Tecnologia cross-platform che garantisce portabilità e contiene librerie per integrare Unity come se fosse una schermata dell’app.</w:t>
             </w:r>
           </w:p>
         </w:tc>
@@ -4391,7 +4275,6 @@
         </w:rPr>
         <w:t xml:space="preserve">su </w:t>
       </w:r>
-      <w:proofErr w:type="spellStart"/>
       <w:r>
         <w:rPr>
           <w:rFonts w:cstheme="minorHAnsi"/>
@@ -4406,27 +4289,8 @@
           <w:sz w:val="28"/>
           <w:szCs w:val="28"/>
         </w:rPr>
-        <w:t>outube</w:t>
-      </w:r>
-      <w:proofErr w:type="spellEnd"/>
-      <w:r>
-        <w:rPr>
-          <w:rFonts w:cstheme="minorHAnsi"/>
-          <w:sz w:val="28"/>
-          <w:szCs w:val="28"/>
-        </w:rPr>
-        <w:t xml:space="preserve"> per rendere il modello </w:t>
-      </w:r>
-      <w:proofErr w:type="spellStart"/>
-      <w:r>
-        <w:rPr>
-          <w:rFonts w:cstheme="minorHAnsi"/>
-          <w:sz w:val="28"/>
-          <w:szCs w:val="28"/>
-        </w:rPr>
-        <w:t>Unity</w:t>
-      </w:r>
-      <w:proofErr w:type="spellEnd"/>
+        <w:t>outube per rendere il modello Unity</w:t>
+      </w:r>
       <w:r>
         <w:rPr>
           <w:rFonts w:cstheme="minorHAnsi"/>
@@ -4554,7 +4418,6 @@
           <w:sz w:val="28"/>
           <w:szCs w:val="28"/>
         </w:rPr>
-        <w:lastRenderedPageBreak/>
         <w:t>Pagine web e documentazione su tecnologie e linguaggi di programmazione adottati</w:t>
       </w:r>
     </w:p>
@@ -4873,6 +4736,11 @@
     </w:p>
     <w:p>
       <w:pPr>
+        <w:pStyle w:val="Paragrafoelenco"/>
+        <w:numPr>
+          <w:ilvl w:val="0"/>
+          <w:numId w:val="33"/>
+        </w:numPr>
         <w:rPr>
           <w:rFonts w:cstheme="minorHAnsi"/>
           <w:b/>
@@ -4881,9 +4749,7 @@
           <w:szCs w:val="36"/>
         </w:rPr>
       </w:pPr>
-    </w:p>
-    <w:p>
-      <w:pPr>
+      <w:r>
         <w:rPr>
           <w:rFonts w:cstheme="minorHAnsi"/>
           <w:b/>
@@ -4891,43 +4757,6 @@
           <w:sz w:val="36"/>
           <w:szCs w:val="36"/>
         </w:rPr>
-      </w:pPr>
-    </w:p>
-    <w:p>
-      <w:pPr>
-        <w:rPr>
-          <w:rFonts w:cstheme="minorHAnsi"/>
-          <w:b/>
-          <w:bCs/>
-          <w:sz w:val="36"/>
-          <w:szCs w:val="36"/>
-        </w:rPr>
-      </w:pPr>
-    </w:p>
-    <w:p>
-      <w:pPr>
-        <w:pStyle w:val="Paragrafoelenco"/>
-        <w:numPr>
-          <w:ilvl w:val="0"/>
-          <w:numId w:val="33"/>
-        </w:numPr>
-        <w:rPr>
-          <w:rFonts w:cstheme="minorHAnsi"/>
-          <w:b/>
-          <w:bCs/>
-          <w:sz w:val="36"/>
-          <w:szCs w:val="36"/>
-        </w:rPr>
-      </w:pPr>
-      <w:r>
-        <w:rPr>
-          <w:rFonts w:cstheme="minorHAnsi"/>
-          <w:b/>
-          <w:bCs/>
-          <w:sz w:val="36"/>
-          <w:szCs w:val="36"/>
-        </w:rPr>
-        <w:lastRenderedPageBreak/>
         <w:t>MODELLAZIONE E PROGETTAZIONE</w:t>
       </w:r>
     </w:p>
@@ -5515,17 +5344,8 @@
           <w:sz w:val="28"/>
           <w:szCs w:val="28"/>
         </w:rPr>
-        <w:t xml:space="preserve"> e della stessa piattaforma </w:t>
-      </w:r>
-      <w:proofErr w:type="spellStart"/>
-      <w:r>
-        <w:rPr>
-          <w:sz w:val="28"/>
-          <w:szCs w:val="28"/>
-        </w:rPr>
-        <w:t>Unity</w:t>
-      </w:r>
-      <w:proofErr w:type="spellEnd"/>
+        <w:t xml:space="preserve"> e della stessa piattaforma Unity</w:t>
+      </w:r>
       <w:r>
         <w:rPr>
           <w:sz w:val="28"/>
@@ -5560,7 +5380,21 @@
           <w:szCs w:val="28"/>
         </w:rPr>
         <w:lastRenderedPageBreak/>
-        <w:t xml:space="preserve">selezionato il parcheggio scelto. </w:t>
+        <w:t>selezionato il p</w:t>
+      </w:r>
+      <w:r>
+        <w:rPr>
+          <w:sz w:val="28"/>
+          <w:szCs w:val="28"/>
+        </w:rPr>
+        <w:t>osto auto</w:t>
+      </w:r>
+      <w:r>
+        <w:rPr>
+          <w:sz w:val="28"/>
+          <w:szCs w:val="28"/>
+        </w:rPr>
+        <w:t xml:space="preserve"> scelto. </w:t>
       </w:r>
       <w:r>
         <w:rPr>
@@ -5678,7 +5512,28 @@
           <w:sz w:val="28"/>
           <w:szCs w:val="28"/>
         </w:rPr>
-        <w:t xml:space="preserve">Un’altra modifica può essere un movimento più fluido dell’auto e una vista del parcheggio più chiara. </w:t>
+        <w:t>Un’altra modifica può essere un movimento più</w:t>
+      </w:r>
+      <w:r>
+        <w:rPr>
+          <w:sz w:val="28"/>
+          <w:szCs w:val="28"/>
+        </w:rPr>
+        <w:t xml:space="preserve"> agevole</w:t>
+      </w:r>
+      <w:r>
+        <w:rPr>
+          <w:sz w:val="28"/>
+          <w:szCs w:val="28"/>
+        </w:rPr>
+        <w:t xml:space="preserve"> e veritiero</w:t>
+      </w:r>
+      <w:r>
+        <w:rPr>
+          <w:sz w:val="28"/>
+          <w:szCs w:val="28"/>
+        </w:rPr>
+        <w:t xml:space="preserve"> dell’auto e una vista del parcheggio più chiara. </w:t>
       </w:r>
     </w:p>
     <w:p>
@@ -5710,23 +5565,7 @@
           <w:sz w:val="28"/>
           <w:szCs w:val="28"/>
         </w:rPr>
-        <w:t xml:space="preserve">er rendere il tutto più semplice e coerente si potrebbe implementare tutto il sistema di prenotazione su </w:t>
-      </w:r>
-      <w:proofErr w:type="spellStart"/>
-      <w:r>
-        <w:rPr>
-          <w:sz w:val="28"/>
-          <w:szCs w:val="28"/>
-        </w:rPr>
-        <w:t>Unity</w:t>
-      </w:r>
-      <w:proofErr w:type="spellEnd"/>
-      <w:r>
-        <w:rPr>
-          <w:sz w:val="28"/>
-          <w:szCs w:val="28"/>
-        </w:rPr>
-        <w:t xml:space="preserve">, andando a rimuovere l’app “container” e permettendo all’utente di </w:t>
+        <w:t xml:space="preserve">er rendere il tutto più semplice e coerente si potrebbe implementare tutto il sistema di prenotazione su Unity, andando a rimuovere l’app “container” e permettendo all’utente di </w:t>
       </w:r>
       <w:r>
         <w:rPr>
@@ -5803,23 +5642,7 @@
           <w:sz w:val="28"/>
           <w:szCs w:val="28"/>
         </w:rPr>
-        <w:t xml:space="preserve">Il progetto ci ha permesso di acquisire conoscenze pratiche nell’utilizzo di piattaforme come </w:t>
-      </w:r>
-      <w:proofErr w:type="spellStart"/>
-      <w:r>
-        <w:rPr>
-          <w:sz w:val="28"/>
-          <w:szCs w:val="28"/>
-        </w:rPr>
-        <w:t>Unity</w:t>
-      </w:r>
-      <w:proofErr w:type="spellEnd"/>
-      <w:r>
-        <w:rPr>
-          <w:sz w:val="28"/>
-          <w:szCs w:val="28"/>
-        </w:rPr>
-        <w:t xml:space="preserve"> o GitHub, “soft skills” </w:t>
+        <w:t xml:space="preserve">Il progetto ci ha permesso di acquisire conoscenze pratiche nell’utilizzo di piattaforme come Unity o GitHub, “soft skills” </w:t>
       </w:r>
       <w:r>
         <w:rPr>
@@ -5849,21 +5672,12 @@
         </w:rPr>
         <w:t xml:space="preserve">, </w:t>
       </w:r>
-      <w:proofErr w:type="spellStart"/>
-      <w:r>
-        <w:rPr>
-          <w:sz w:val="28"/>
-          <w:szCs w:val="28"/>
-        </w:rPr>
-        <w:t>problem</w:t>
-      </w:r>
-      <w:proofErr w:type="spellEnd"/>
-      <w:r>
-        <w:rPr>
-          <w:sz w:val="28"/>
-          <w:szCs w:val="28"/>
-        </w:rPr>
-        <w:t xml:space="preserve"> solving</w:t>
+      <w:r>
+        <w:rPr>
+          <w:sz w:val="28"/>
+          <w:szCs w:val="28"/>
+        </w:rPr>
+        <w:t>problem solving</w:t>
       </w:r>
       <w:r>
         <w:rPr>
@@ -7180,6 +6994,92 @@
     </w:lvl>
   </w:abstractNum>
   <w:abstractNum w:abstractNumId="11" w15:restartNumberingAfterBreak="0">
+    <w:nsid w:val="227D5269"/>
+    <w:multiLevelType w:val="hybridMultilevel"/>
+    <w:tmpl w:val="AC28FC0E"/>
+    <w:lvl w:ilvl="0" w:tplc="0410000F">
+      <w:start w:val="1"/>
+      <w:numFmt w:val="decimal"/>
+      <w:lvlText w:val="%1."/>
+      <w:lvlJc w:val="left"/>
+      <w:pPr>
+        <w:ind w:left="720" w:hanging="360"/>
+      </w:pPr>
+    </w:lvl>
+    <w:lvl w:ilvl="1" w:tplc="04100019" w:tentative="1">
+      <w:start w:val="1"/>
+      <w:numFmt w:val="lowerLetter"/>
+      <w:lvlText w:val="%2."/>
+      <w:lvlJc w:val="left"/>
+      <w:pPr>
+        <w:ind w:left="1440" w:hanging="360"/>
+      </w:pPr>
+    </w:lvl>
+    <w:lvl w:ilvl="2" w:tplc="0410001B" w:tentative="1">
+      <w:start w:val="1"/>
+      <w:numFmt w:val="lowerRoman"/>
+      <w:lvlText w:val="%3."/>
+      <w:lvlJc w:val="right"/>
+      <w:pPr>
+        <w:ind w:left="2160" w:hanging="180"/>
+      </w:pPr>
+    </w:lvl>
+    <w:lvl w:ilvl="3" w:tplc="0410000F" w:tentative="1">
+      <w:start w:val="1"/>
+      <w:numFmt w:val="decimal"/>
+      <w:lvlText w:val="%4."/>
+      <w:lvlJc w:val="left"/>
+      <w:pPr>
+        <w:ind w:left="2880" w:hanging="360"/>
+      </w:pPr>
+    </w:lvl>
+    <w:lvl w:ilvl="4" w:tplc="04100019" w:tentative="1">
+      <w:start w:val="1"/>
+      <w:numFmt w:val="lowerLetter"/>
+      <w:lvlText w:val="%5."/>
+      <w:lvlJc w:val="left"/>
+      <w:pPr>
+        <w:ind w:left="3600" w:hanging="360"/>
+      </w:pPr>
+    </w:lvl>
+    <w:lvl w:ilvl="5" w:tplc="0410001B" w:tentative="1">
+      <w:start w:val="1"/>
+      <w:numFmt w:val="lowerRoman"/>
+      <w:lvlText w:val="%6."/>
+      <w:lvlJc w:val="right"/>
+      <w:pPr>
+        <w:ind w:left="4320" w:hanging="180"/>
+      </w:pPr>
+    </w:lvl>
+    <w:lvl w:ilvl="6" w:tplc="0410000F" w:tentative="1">
+      <w:start w:val="1"/>
+      <w:numFmt w:val="decimal"/>
+      <w:lvlText w:val="%7."/>
+      <w:lvlJc w:val="left"/>
+      <w:pPr>
+        <w:ind w:left="5040" w:hanging="360"/>
+      </w:pPr>
+    </w:lvl>
+    <w:lvl w:ilvl="7" w:tplc="04100019" w:tentative="1">
+      <w:start w:val="1"/>
+      <w:numFmt w:val="lowerLetter"/>
+      <w:lvlText w:val="%8."/>
+      <w:lvlJc w:val="left"/>
+      <w:pPr>
+        <w:ind w:left="5760" w:hanging="360"/>
+      </w:pPr>
+    </w:lvl>
+    <w:lvl w:ilvl="8" w:tplc="0410001B" w:tentative="1">
+      <w:start w:val="1"/>
+      <w:numFmt w:val="lowerRoman"/>
+      <w:lvlText w:val="%9."/>
+      <w:lvlJc w:val="right"/>
+      <w:pPr>
+        <w:ind w:left="6480" w:hanging="180"/>
+      </w:pPr>
+    </w:lvl>
+  </w:abstractNum>
+  <w:abstractNum w:abstractNumId="12" w15:restartNumberingAfterBreak="0">
     <w:nsid w:val="2A0A6EBF"/>
     <w:multiLevelType w:val="multilevel"/>
     <w:tmpl w:val="E5F0BD94"/>
@@ -7328,7 +7228,7 @@
       </w:rPr>
     </w:lvl>
   </w:abstractNum>
-  <w:abstractNum w:abstractNumId="12" w15:restartNumberingAfterBreak="0">
+  <w:abstractNum w:abstractNumId="13" w15:restartNumberingAfterBreak="0">
     <w:nsid w:val="2CCE0EB5"/>
     <w:multiLevelType w:val="hybridMultilevel"/>
     <w:tmpl w:val="F48E967E"/>
@@ -7441,7 +7341,7 @@
       </w:rPr>
     </w:lvl>
   </w:abstractNum>
-  <w:abstractNum w:abstractNumId="13" w15:restartNumberingAfterBreak="0">
+  <w:abstractNum w:abstractNumId="14" w15:restartNumberingAfterBreak="0">
     <w:nsid w:val="2CD76E5D"/>
     <w:multiLevelType w:val="hybridMultilevel"/>
     <w:tmpl w:val="578E3B8A"/>
@@ -7554,7 +7454,7 @@
       </w:rPr>
     </w:lvl>
   </w:abstractNum>
-  <w:abstractNum w:abstractNumId="14" w15:restartNumberingAfterBreak="0">
+  <w:abstractNum w:abstractNumId="15" w15:restartNumberingAfterBreak="0">
     <w:nsid w:val="2DD86509"/>
     <w:multiLevelType w:val="hybridMultilevel"/>
     <w:tmpl w:val="9E8CCF5E"/>
@@ -7667,7 +7567,7 @@
       </w:rPr>
     </w:lvl>
   </w:abstractNum>
-  <w:abstractNum w:abstractNumId="15" w15:restartNumberingAfterBreak="0">
+  <w:abstractNum w:abstractNumId="16" w15:restartNumberingAfterBreak="0">
     <w:nsid w:val="3002679C"/>
     <w:multiLevelType w:val="multilevel"/>
     <w:tmpl w:val="3A66BA22"/>
@@ -7783,7 +7683,7 @@
       </w:pPr>
     </w:lvl>
   </w:abstractNum>
-  <w:abstractNum w:abstractNumId="16" w15:restartNumberingAfterBreak="0">
+  <w:abstractNum w:abstractNumId="17" w15:restartNumberingAfterBreak="0">
     <w:nsid w:val="31735365"/>
     <w:multiLevelType w:val="hybridMultilevel"/>
     <w:tmpl w:val="0D6A1F74"/>
@@ -7896,7 +7796,7 @@
       </w:rPr>
     </w:lvl>
   </w:abstractNum>
-  <w:abstractNum w:abstractNumId="17" w15:restartNumberingAfterBreak="0">
+  <w:abstractNum w:abstractNumId="18" w15:restartNumberingAfterBreak="0">
     <w:nsid w:val="37351C2C"/>
     <w:multiLevelType w:val="multilevel"/>
     <w:tmpl w:val="F70645B8"/>
@@ -8045,7 +7945,7 @@
       </w:rPr>
     </w:lvl>
   </w:abstractNum>
-  <w:abstractNum w:abstractNumId="18" w15:restartNumberingAfterBreak="0">
+  <w:abstractNum w:abstractNumId="19" w15:restartNumberingAfterBreak="0">
     <w:nsid w:val="3890280E"/>
     <w:multiLevelType w:val="hybridMultilevel"/>
     <w:tmpl w:val="6146462C"/>
@@ -8134,7 +8034,7 @@
       </w:pPr>
     </w:lvl>
   </w:abstractNum>
-  <w:abstractNum w:abstractNumId="19" w15:restartNumberingAfterBreak="0">
+  <w:abstractNum w:abstractNumId="20" w15:restartNumberingAfterBreak="0">
     <w:nsid w:val="3AC609D0"/>
     <w:multiLevelType w:val="hybridMultilevel"/>
     <w:tmpl w:val="20888CBC"/>
@@ -8247,7 +8147,7 @@
       </w:rPr>
     </w:lvl>
   </w:abstractNum>
-  <w:abstractNum w:abstractNumId="20" w15:restartNumberingAfterBreak="0">
+  <w:abstractNum w:abstractNumId="21" w15:restartNumberingAfterBreak="0">
     <w:nsid w:val="3C194545"/>
     <w:multiLevelType w:val="hybridMultilevel"/>
     <w:tmpl w:val="67406A76"/>
@@ -8360,7 +8260,7 @@
       </w:rPr>
     </w:lvl>
   </w:abstractNum>
-  <w:abstractNum w:abstractNumId="21" w15:restartNumberingAfterBreak="0">
+  <w:abstractNum w:abstractNumId="22" w15:restartNumberingAfterBreak="0">
     <w:nsid w:val="4977294B"/>
     <w:multiLevelType w:val="hybridMultilevel"/>
     <w:tmpl w:val="B982552C"/>
@@ -8473,7 +8373,7 @@
       </w:rPr>
     </w:lvl>
   </w:abstractNum>
-  <w:abstractNum w:abstractNumId="22" w15:restartNumberingAfterBreak="0">
+  <w:abstractNum w:abstractNumId="23" w15:restartNumberingAfterBreak="0">
     <w:nsid w:val="52362F7C"/>
     <w:multiLevelType w:val="multilevel"/>
     <w:tmpl w:val="E172657E"/>
@@ -8586,7 +8486,7 @@
       </w:pPr>
     </w:lvl>
   </w:abstractNum>
-  <w:abstractNum w:abstractNumId="23" w15:restartNumberingAfterBreak="0">
+  <w:abstractNum w:abstractNumId="24" w15:restartNumberingAfterBreak="0">
     <w:nsid w:val="5265210E"/>
     <w:multiLevelType w:val="hybridMultilevel"/>
     <w:tmpl w:val="9FCE3A0E"/>
@@ -8699,7 +8599,7 @@
       </w:rPr>
     </w:lvl>
   </w:abstractNum>
-  <w:abstractNum w:abstractNumId="24" w15:restartNumberingAfterBreak="0">
+  <w:abstractNum w:abstractNumId="25" w15:restartNumberingAfterBreak="0">
     <w:nsid w:val="53466D5F"/>
     <w:multiLevelType w:val="hybridMultilevel"/>
     <w:tmpl w:val="647C7882"/>
@@ -8812,7 +8712,7 @@
       </w:rPr>
     </w:lvl>
   </w:abstractNum>
-  <w:abstractNum w:abstractNumId="25" w15:restartNumberingAfterBreak="0">
+  <w:abstractNum w:abstractNumId="26" w15:restartNumberingAfterBreak="0">
     <w:nsid w:val="54103CE0"/>
     <w:multiLevelType w:val="hybridMultilevel"/>
     <w:tmpl w:val="C6A2CBBE"/>
@@ -8901,7 +8801,7 @@
       </w:pPr>
     </w:lvl>
   </w:abstractNum>
-  <w:abstractNum w:abstractNumId="26" w15:restartNumberingAfterBreak="0">
+  <w:abstractNum w:abstractNumId="27" w15:restartNumberingAfterBreak="0">
     <w:nsid w:val="5637339D"/>
     <w:multiLevelType w:val="hybridMultilevel"/>
     <w:tmpl w:val="BA9C77D8"/>
@@ -9014,7 +8914,7 @@
       </w:rPr>
     </w:lvl>
   </w:abstractNum>
-  <w:abstractNum w:abstractNumId="27" w15:restartNumberingAfterBreak="0">
+  <w:abstractNum w:abstractNumId="28" w15:restartNumberingAfterBreak="0">
     <w:nsid w:val="642B2251"/>
     <w:multiLevelType w:val="multilevel"/>
     <w:tmpl w:val="9176E5A0"/>
@@ -9163,7 +9063,7 @@
       </w:rPr>
     </w:lvl>
   </w:abstractNum>
-  <w:abstractNum w:abstractNumId="28" w15:restartNumberingAfterBreak="0">
+  <w:abstractNum w:abstractNumId="29" w15:restartNumberingAfterBreak="0">
     <w:nsid w:val="6977549B"/>
     <w:multiLevelType w:val="hybridMultilevel"/>
     <w:tmpl w:val="00BEC21E"/>
@@ -9276,7 +9176,7 @@
       </w:rPr>
     </w:lvl>
   </w:abstractNum>
-  <w:abstractNum w:abstractNumId="29" w15:restartNumberingAfterBreak="0">
+  <w:abstractNum w:abstractNumId="30" w15:restartNumberingAfterBreak="0">
     <w:nsid w:val="69C038C7"/>
     <w:multiLevelType w:val="hybridMultilevel"/>
     <w:tmpl w:val="EB3E6F98"/>
@@ -9367,7 +9267,7 @@
       </w:pPr>
     </w:lvl>
   </w:abstractNum>
-  <w:abstractNum w:abstractNumId="30" w15:restartNumberingAfterBreak="0">
+  <w:abstractNum w:abstractNumId="31" w15:restartNumberingAfterBreak="0">
     <w:nsid w:val="71F16D87"/>
     <w:multiLevelType w:val="hybridMultilevel"/>
     <w:tmpl w:val="48204CCC"/>
@@ -9480,7 +9380,7 @@
       </w:rPr>
     </w:lvl>
   </w:abstractNum>
-  <w:abstractNum w:abstractNumId="31" w15:restartNumberingAfterBreak="0">
+  <w:abstractNum w:abstractNumId="32" w15:restartNumberingAfterBreak="0">
     <w:nsid w:val="72B56D26"/>
     <w:multiLevelType w:val="hybridMultilevel"/>
     <w:tmpl w:val="1280F54E"/>
@@ -9593,7 +9493,7 @@
       </w:rPr>
     </w:lvl>
   </w:abstractNum>
-  <w:abstractNum w:abstractNumId="32" w15:restartNumberingAfterBreak="0">
+  <w:abstractNum w:abstractNumId="33" w15:restartNumberingAfterBreak="0">
     <w:nsid w:val="73390FD7"/>
     <w:multiLevelType w:val="hybridMultilevel"/>
     <w:tmpl w:val="CDACE708"/>
@@ -9706,7 +9606,7 @@
       </w:rPr>
     </w:lvl>
   </w:abstractNum>
-  <w:abstractNum w:abstractNumId="33" w15:restartNumberingAfterBreak="0">
+  <w:abstractNum w:abstractNumId="34" w15:restartNumberingAfterBreak="0">
     <w:nsid w:val="73844CAF"/>
     <w:multiLevelType w:val="multilevel"/>
     <w:tmpl w:val="1756C1D2"/>
@@ -9819,7 +9719,120 @@
       </w:pPr>
     </w:lvl>
   </w:abstractNum>
-  <w:abstractNum w:abstractNumId="34" w15:restartNumberingAfterBreak="0">
+  <w:abstractNum w:abstractNumId="35" w15:restartNumberingAfterBreak="0">
+    <w:nsid w:val="78CD19C2"/>
+    <w:multiLevelType w:val="hybridMultilevel"/>
+    <w:tmpl w:val="9D86A4DA"/>
+    <w:lvl w:ilvl="0" w:tplc="04100001">
+      <w:start w:val="1"/>
+      <w:numFmt w:val="bullet"/>
+      <w:lvlText w:val=""/>
+      <w:lvlJc w:val="left"/>
+      <w:pPr>
+        <w:ind w:left="720" w:hanging="360"/>
+      </w:pPr>
+      <w:rPr>
+        <w:rFonts w:ascii="Symbol" w:hAnsi="Symbol" w:hint="default"/>
+      </w:rPr>
+    </w:lvl>
+    <w:lvl w:ilvl="1" w:tplc="04100003" w:tentative="1">
+      <w:start w:val="1"/>
+      <w:numFmt w:val="bullet"/>
+      <w:lvlText w:val="o"/>
+      <w:lvlJc w:val="left"/>
+      <w:pPr>
+        <w:ind w:left="1440" w:hanging="360"/>
+      </w:pPr>
+      <w:rPr>
+        <w:rFonts w:ascii="Courier New" w:hAnsi="Courier New" w:cs="Courier New" w:hint="default"/>
+      </w:rPr>
+    </w:lvl>
+    <w:lvl w:ilvl="2" w:tplc="04100005" w:tentative="1">
+      <w:start w:val="1"/>
+      <w:numFmt w:val="bullet"/>
+      <w:lvlText w:val=""/>
+      <w:lvlJc w:val="left"/>
+      <w:pPr>
+        <w:ind w:left="2160" w:hanging="360"/>
+      </w:pPr>
+      <w:rPr>
+        <w:rFonts w:ascii="Wingdings" w:hAnsi="Wingdings" w:hint="default"/>
+      </w:rPr>
+    </w:lvl>
+    <w:lvl w:ilvl="3" w:tplc="04100001" w:tentative="1">
+      <w:start w:val="1"/>
+      <w:numFmt w:val="bullet"/>
+      <w:lvlText w:val=""/>
+      <w:lvlJc w:val="left"/>
+      <w:pPr>
+        <w:ind w:left="2880" w:hanging="360"/>
+      </w:pPr>
+      <w:rPr>
+        <w:rFonts w:ascii="Symbol" w:hAnsi="Symbol" w:hint="default"/>
+      </w:rPr>
+    </w:lvl>
+    <w:lvl w:ilvl="4" w:tplc="04100003" w:tentative="1">
+      <w:start w:val="1"/>
+      <w:numFmt w:val="bullet"/>
+      <w:lvlText w:val="o"/>
+      <w:lvlJc w:val="left"/>
+      <w:pPr>
+        <w:ind w:left="3600" w:hanging="360"/>
+      </w:pPr>
+      <w:rPr>
+        <w:rFonts w:ascii="Courier New" w:hAnsi="Courier New" w:cs="Courier New" w:hint="default"/>
+      </w:rPr>
+    </w:lvl>
+    <w:lvl w:ilvl="5" w:tplc="04100005" w:tentative="1">
+      <w:start w:val="1"/>
+      <w:numFmt w:val="bullet"/>
+      <w:lvlText w:val=""/>
+      <w:lvlJc w:val="left"/>
+      <w:pPr>
+        <w:ind w:left="4320" w:hanging="360"/>
+      </w:pPr>
+      <w:rPr>
+        <w:rFonts w:ascii="Wingdings" w:hAnsi="Wingdings" w:hint="default"/>
+      </w:rPr>
+    </w:lvl>
+    <w:lvl w:ilvl="6" w:tplc="04100001" w:tentative="1">
+      <w:start w:val="1"/>
+      <w:numFmt w:val="bullet"/>
+      <w:lvlText w:val=""/>
+      <w:lvlJc w:val="left"/>
+      <w:pPr>
+        <w:ind w:left="5040" w:hanging="360"/>
+      </w:pPr>
+      <w:rPr>
+        <w:rFonts w:ascii="Symbol" w:hAnsi="Symbol" w:hint="default"/>
+      </w:rPr>
+    </w:lvl>
+    <w:lvl w:ilvl="7" w:tplc="04100003" w:tentative="1">
+      <w:start w:val="1"/>
+      <w:numFmt w:val="bullet"/>
+      <w:lvlText w:val="o"/>
+      <w:lvlJc w:val="left"/>
+      <w:pPr>
+        <w:ind w:left="5760" w:hanging="360"/>
+      </w:pPr>
+      <w:rPr>
+        <w:rFonts w:ascii="Courier New" w:hAnsi="Courier New" w:cs="Courier New" w:hint="default"/>
+      </w:rPr>
+    </w:lvl>
+    <w:lvl w:ilvl="8" w:tplc="04100005" w:tentative="1">
+      <w:start w:val="1"/>
+      <w:numFmt w:val="bullet"/>
+      <w:lvlText w:val=""/>
+      <w:lvlJc w:val="left"/>
+      <w:pPr>
+        <w:ind w:left="6480" w:hanging="360"/>
+      </w:pPr>
+      <w:rPr>
+        <w:rFonts w:ascii="Wingdings" w:hAnsi="Wingdings" w:hint="default"/>
+      </w:rPr>
+    </w:lvl>
+  </w:abstractNum>
+  <w:abstractNum w:abstractNumId="36" w15:restartNumberingAfterBreak="0">
     <w:nsid w:val="7B095EE1"/>
     <w:multiLevelType w:val="hybridMultilevel"/>
     <w:tmpl w:val="3036E082"/>
@@ -9932,7 +9945,7 @@
       </w:rPr>
     </w:lvl>
   </w:abstractNum>
-  <w:abstractNum w:abstractNumId="35" w15:restartNumberingAfterBreak="0">
+  <w:abstractNum w:abstractNumId="37" w15:restartNumberingAfterBreak="0">
     <w:nsid w:val="7D1F6270"/>
     <w:multiLevelType w:val="hybridMultilevel"/>
     <w:tmpl w:val="D9C4B0E6"/>
@@ -10025,13 +10038,13 @@
     <w:abstractNumId w:val="0"/>
   </w:num>
   <w:num w:numId="2" w16cid:durableId="794759957">
-    <w:abstractNumId w:val="11"/>
+    <w:abstractNumId w:val="12"/>
   </w:num>
   <w:num w:numId="3" w16cid:durableId="275062429">
-    <w:abstractNumId w:val="22"/>
+    <w:abstractNumId w:val="23"/>
   </w:num>
   <w:num w:numId="4" w16cid:durableId="403190106">
-    <w:abstractNumId w:val="17"/>
+    <w:abstractNumId w:val="18"/>
   </w:num>
   <w:num w:numId="5" w16cid:durableId="214509240">
     <w:abstractNumId w:val="4"/>
@@ -10043,46 +10056,46 @@
     <w:abstractNumId w:val="6"/>
   </w:num>
   <w:num w:numId="8" w16cid:durableId="1546484947">
-    <w:abstractNumId w:val="27"/>
+    <w:abstractNumId w:val="28"/>
   </w:num>
   <w:num w:numId="9" w16cid:durableId="398095353">
-    <w:abstractNumId w:val="33"/>
+    <w:abstractNumId w:val="34"/>
   </w:num>
   <w:num w:numId="10" w16cid:durableId="2123842622">
-    <w:abstractNumId w:val="21"/>
+    <w:abstractNumId w:val="22"/>
   </w:num>
   <w:num w:numId="11" w16cid:durableId="1005013987">
-    <w:abstractNumId w:val="34"/>
+    <w:abstractNumId w:val="36"/>
   </w:num>
   <w:num w:numId="12" w16cid:durableId="94525579">
     <w:abstractNumId w:val="1"/>
   </w:num>
   <w:num w:numId="13" w16cid:durableId="2004821207">
-    <w:abstractNumId w:val="18"/>
+    <w:abstractNumId w:val="19"/>
   </w:num>
   <w:num w:numId="14" w16cid:durableId="870992644">
-    <w:abstractNumId w:val="35"/>
+    <w:abstractNumId w:val="37"/>
   </w:num>
   <w:num w:numId="15" w16cid:durableId="472672204">
-    <w:abstractNumId w:val="19"/>
+    <w:abstractNumId w:val="20"/>
   </w:num>
   <w:num w:numId="16" w16cid:durableId="1820733119">
     <w:abstractNumId w:val="2"/>
   </w:num>
   <w:num w:numId="17" w16cid:durableId="834613044">
-    <w:abstractNumId w:val="12"/>
+    <w:abstractNumId w:val="13"/>
   </w:num>
   <w:num w:numId="18" w16cid:durableId="589506360">
-    <w:abstractNumId w:val="26"/>
+    <w:abstractNumId w:val="27"/>
   </w:num>
   <w:num w:numId="19" w16cid:durableId="1793555052">
-    <w:abstractNumId w:val="24"/>
+    <w:abstractNumId w:val="25"/>
   </w:num>
   <w:num w:numId="20" w16cid:durableId="1867021766">
-    <w:abstractNumId w:val="28"/>
+    <w:abstractNumId w:val="29"/>
   </w:num>
   <w:num w:numId="21" w16cid:durableId="1481386574">
-    <w:abstractNumId w:val="13"/>
+    <w:abstractNumId w:val="14"/>
   </w:num>
   <w:num w:numId="22" w16cid:durableId="186677776">
     <w:abstractNumId w:val="5"/>
@@ -10091,43 +10104,49 @@
     <w:abstractNumId w:val="3"/>
   </w:num>
   <w:num w:numId="24" w16cid:durableId="1999187629">
-    <w:abstractNumId w:val="30"/>
+    <w:abstractNumId w:val="31"/>
   </w:num>
   <w:num w:numId="25" w16cid:durableId="1222208996">
     <w:abstractNumId w:val="7"/>
   </w:num>
   <w:num w:numId="26" w16cid:durableId="705787724">
-    <w:abstractNumId w:val="31"/>
+    <w:abstractNumId w:val="32"/>
   </w:num>
   <w:num w:numId="27" w16cid:durableId="2130277833">
-    <w:abstractNumId w:val="32"/>
+    <w:abstractNumId w:val="33"/>
   </w:num>
   <w:num w:numId="28" w16cid:durableId="1471172107">
-    <w:abstractNumId w:val="23"/>
+    <w:abstractNumId w:val="24"/>
   </w:num>
   <w:num w:numId="29" w16cid:durableId="206837445">
-    <w:abstractNumId w:val="14"/>
+    <w:abstractNumId w:val="15"/>
   </w:num>
   <w:num w:numId="30" w16cid:durableId="407847137">
-    <w:abstractNumId w:val="16"/>
+    <w:abstractNumId w:val="17"/>
   </w:num>
   <w:num w:numId="31" w16cid:durableId="895046278">
-    <w:abstractNumId w:val="25"/>
+    <w:abstractNumId w:val="26"/>
   </w:num>
   <w:num w:numId="32" w16cid:durableId="1365444746">
-    <w:abstractNumId w:val="20"/>
+    <w:abstractNumId w:val="21"/>
   </w:num>
   <w:num w:numId="33" w16cid:durableId="188960128">
     <w:abstractNumId w:val="10"/>
   </w:num>
   <w:num w:numId="34" w16cid:durableId="1907105210">
-    <w:abstractNumId w:val="29"/>
+    <w:abstractNumId w:val="30"/>
   </w:num>
   <w:num w:numId="35" w16cid:durableId="1301110411">
     <w:abstractNumId w:val="8"/>
   </w:num>
   <w:num w:numId="36" w16cid:durableId="275645215">
-    <w:abstractNumId w:val="15"/>
+    <w:abstractNumId w:val="16"/>
+  </w:num>
+  <w:num w:numId="37" w16cid:durableId="798763013">
+    <w:abstractNumId w:val="35"/>
+  </w:num>
+  <w:num w:numId="38" w16cid:durableId="1009988384">
+    <w:abstractNumId w:val="11"/>
   </w:num>
 </w:numbering>
 </file>
@@ -10735,7 +10754,6 @@
   <w:style w:type="character" w:default="1" w:styleId="Carpredefinitoparagrafo">
     <w:name w:val="Default Paragraph Font"/>
     <w:uiPriority w:val="1"/>
-    <w:semiHidden/>
     <w:unhideWhenUsed/>
   </w:style>
   <w:style w:type="table" w:default="1" w:styleId="Tabellanormale">

</xml_diff>